<commit_message>
Chapter 4 to 8 Edited
</commit_message>
<xml_diff>
--- a/Chapter4-8_97-Things-Every-Programmer-Should-Know.docx
+++ b/Chapter4-8_97-Things-Every-Programmer-Should-Know.docx
@@ -222,6 +222,7 @@
       <w:r>
         <w:rPr>
           <w:rFonts w:ascii="Consolas" w:eastAsia="Times New Roman" w:hAnsi="Consolas" w:cs="Courier New"/>
+          <w:b/>
           <w:color w:val="1D1C1D"/>
         </w:rPr>
         <w:t xml:space="preserve">I </w:t>
@@ -229,6 +230,7 @@
       <w:r>
         <w:rPr>
           <w:rFonts w:ascii="Consolas" w:eastAsia="Times New Roman" w:hAnsi="Consolas" w:cs="Courier New"/>
+          <w:b/>
           <w:color w:val="1D1C1D"/>
         </w:rPr>
         <w:t>am not familiar with the coding standard.</w:t>
@@ -265,6 +267,7 @@
         <w:spacing w:before="60" w:after="60" w:line="240" w:lineRule="auto"/>
         <w:rPr>
           <w:rFonts w:ascii="Consolas" w:eastAsia="Times New Roman" w:hAnsi="Consolas" w:cs="Courier New"/>
+          <w:b/>
           <w:color w:val="1D1C1D"/>
         </w:rPr>
       </w:pPr>
@@ -292,6 +295,7 @@
       <w:r>
         <w:rPr>
           <w:rFonts w:ascii="Consolas" w:eastAsia="Times New Roman" w:hAnsi="Consolas" w:cs="Courier New"/>
+          <w:b/>
           <w:color w:val="1D1C1D"/>
         </w:rPr>
         <w:t>Coding standard is the set format for uniformity.</w:t>
@@ -354,6 +358,13 @@
         </w:rPr>
         <w:t>Setting a standard in terms of coding helps the developer to make the document clean and easy to understand.</w:t>
       </w:r>
+      <w:r>
+        <w:rPr>
+          <w:rFonts w:ascii="Consolas" w:eastAsia="Times New Roman" w:hAnsi="Consolas" w:cs="Courier New"/>
+          <w:color w:val="1D1C1D"/>
+        </w:rPr>
+        <w:t xml:space="preserve"> I also agree with it, clean code format that is readable can make things go smooth and easy to work with.</w:t>
+      </w:r>
     </w:p>
     <w:p>
       <w:pPr>
@@ -429,6 +440,7 @@
       <w:r>
         <w:rPr>
           <w:rFonts w:ascii="Consolas" w:eastAsia="Times New Roman" w:hAnsi="Consolas" w:cs="Courier New"/>
+          <w:b/>
           <w:color w:val="1D1C1D"/>
         </w:rPr>
         <w:t>I have no idea about the automated coding standard</w:t>
@@ -485,6 +497,7 @@
       <w:r>
         <w:rPr>
           <w:rFonts w:ascii="Consolas" w:eastAsia="Times New Roman" w:hAnsi="Consolas" w:cs="Courier New"/>
+          <w:b/>
           <w:color w:val="1D1C1D"/>
         </w:rPr>
         <w:t>Automated coding standard makes the documentation clean.</w:t>
@@ -533,6 +546,13 @@
         </w:rPr>
         <w:t>Automated coding standard makes it easy to work in a project.</w:t>
       </w:r>
+      <w:r>
+        <w:rPr>
+          <w:rFonts w:ascii="Consolas" w:eastAsia="Times New Roman" w:hAnsi="Consolas" w:cs="Courier New"/>
+          <w:color w:val="1D1C1D"/>
+        </w:rPr>
+        <w:t xml:space="preserve"> Working in an automated way can make your work runs smoothly and can easily debug the program whenever there is a problem encountered. </w:t>
+      </w:r>
     </w:p>
     <w:p>
       <w:pPr>
@@ -588,6 +608,7 @@
         <w:spacing w:before="60" w:after="60" w:line="240" w:lineRule="auto"/>
         <w:rPr>
           <w:rFonts w:ascii="Consolas" w:eastAsia="Times New Roman" w:hAnsi="Consolas" w:cs="Courier New"/>
+          <w:b/>
           <w:color w:val="1D1C1D"/>
         </w:rPr>
       </w:pPr>
@@ -608,6 +629,7 @@
       <w:r>
         <w:rPr>
           <w:rFonts w:ascii="Consolas" w:eastAsia="Times New Roman" w:hAnsi="Consolas" w:cs="Courier New"/>
+          <w:b/>
           <w:color w:val="1D1C1D"/>
         </w:rPr>
         <w:t>I am not familiar with the</w:t>
@@ -615,6 +637,7 @@
       <w:r>
         <w:rPr>
           <w:rFonts w:ascii="Consolas" w:eastAsia="Times New Roman" w:hAnsi="Consolas" w:cs="Courier New"/>
+          <w:b/>
           <w:color w:val="1D1C1D"/>
         </w:rPr>
         <w:t xml:space="preserve"> ways to consider in producing code   </w:t>
@@ -644,12 +667,14 @@
         <w:spacing w:before="60" w:after="60" w:line="240" w:lineRule="auto"/>
         <w:rPr>
           <w:rFonts w:ascii="Consolas" w:eastAsia="Times New Roman" w:hAnsi="Consolas" w:cs="Courier New"/>
-          <w:color w:val="1D1C1D"/>
-        </w:rPr>
-      </w:pPr>
-      <w:r>
-        <w:rPr>
-          <w:rFonts w:ascii="Consolas" w:eastAsia="Times New Roman" w:hAnsi="Consolas" w:cs="Courier New"/>
+          <w:b/>
+          <w:color w:val="1D1C1D"/>
+        </w:rPr>
+      </w:pPr>
+      <w:r>
+        <w:rPr>
+          <w:rFonts w:ascii="Consolas" w:eastAsia="Times New Roman" w:hAnsi="Consolas" w:cs="Courier New"/>
+          <w:b/>
           <w:color w:val="1D1C1D"/>
         </w:rPr>
         <w:tab/>
@@ -708,6 +733,7 @@
       <w:r>
         <w:rPr>
           <w:rFonts w:ascii="Consolas" w:eastAsia="Times New Roman" w:hAnsi="Consolas" w:cs="Courier New"/>
+          <w:b/>
           <w:color w:val="1D1C1D"/>
         </w:rPr>
         <w:t>Things to consider in producing quality of code reports are the ff:</w:t>
@@ -811,6 +837,23 @@
     </w:p>
     <w:p>
       <w:pPr>
+        <w:ind w:left="1440"/>
+        <w:jc w:val="both"/>
+        <w:rPr>
+          <w:rFonts w:ascii="Consolas" w:eastAsia="Times New Roman" w:hAnsi="Consolas" w:cs="Courier New"/>
+          <w:color w:val="1D1C1D"/>
+        </w:rPr>
+      </w:pPr>
+      <w:r>
+        <w:rPr>
+          <w:rFonts w:ascii="Consolas" w:eastAsia="Times New Roman" w:hAnsi="Consolas" w:cs="Courier New"/>
+          <w:color w:val="1D1C1D"/>
+        </w:rPr>
+        <w:t>And with these, humans are not perfect and there is no perfect assurance that they will follow those, but if there is one that will take initiative to comply all the rules, it will produce better outcomes.</w:t>
+      </w:r>
+    </w:p>
+    <w:p>
+      <w:pPr>
         <w:jc w:val="both"/>
         <w:rPr>
           <w:rFonts w:ascii="Consolas" w:eastAsia="Times New Roman" w:hAnsi="Consolas" w:cs="Courier New"/>
@@ -961,14 +1004,16 @@
         <w:spacing w:before="60" w:after="60" w:line="240" w:lineRule="auto"/>
         <w:rPr>
           <w:rFonts w:ascii="Consolas" w:eastAsia="Times New Roman" w:hAnsi="Consolas" w:cs="Courier New"/>
-          <w:color w:val="1D1C1D"/>
-        </w:rPr>
-      </w:pPr>
-      <w:r>
-        <w:rPr>
-          <w:rFonts w:ascii="Consolas" w:eastAsia="Times New Roman" w:hAnsi="Consolas" w:cs="Courier New"/>
-          <w:color w:val="1D1C1D"/>
-        </w:rPr>
+          <w:b/>
+          <w:color w:val="1D1C1D"/>
+        </w:rPr>
+      </w:pPr>
+      <w:r>
+        <w:rPr>
+          <w:rFonts w:ascii="Consolas" w:eastAsia="Times New Roman" w:hAnsi="Consolas" w:cs="Courier New"/>
+          <w:color w:val="1D1C1D"/>
+        </w:rPr>
+        <w:lastRenderedPageBreak/>
         <w:t>1. Before –</w:t>
       </w:r>
       <w:r>
@@ -981,6 +1026,7 @@
       <w:r>
         <w:rPr>
           <w:rFonts w:ascii="Consolas" w:eastAsia="Times New Roman" w:hAnsi="Consolas" w:cs="Courier New"/>
+          <w:b/>
           <w:color w:val="1D1C1D"/>
         </w:rPr>
         <w:t xml:space="preserve">I </w:t>
@@ -988,6 +1034,7 @@
       <w:r>
         <w:rPr>
           <w:rFonts w:ascii="Consolas" w:eastAsia="Times New Roman" w:hAnsi="Consolas" w:cs="Courier New"/>
+          <w:b/>
           <w:color w:val="1D1C1D"/>
         </w:rPr>
         <w:t>am particular in format, consuming more time in perfection.</w:t>
@@ -1017,6 +1064,7 @@
         <w:spacing w:before="60" w:after="60" w:line="240" w:lineRule="auto"/>
         <w:rPr>
           <w:rFonts w:ascii="Consolas" w:eastAsia="Times New Roman" w:hAnsi="Consolas" w:cs="Courier New"/>
+          <w:b/>
           <w:color w:val="1D1C1D"/>
         </w:rPr>
       </w:pPr>
@@ -1044,23 +1092,10 @@
       <w:r>
         <w:rPr>
           <w:rFonts w:ascii="Consolas" w:eastAsia="Times New Roman" w:hAnsi="Consolas" w:cs="Courier New"/>
-          <w:color w:val="1D1C1D"/>
-        </w:rPr>
-        <w:t>“</w:t>
-      </w:r>
-      <w:r>
-        <w:rPr>
-          <w:rFonts w:ascii="Consolas" w:eastAsia="Times New Roman" w:hAnsi="Consolas" w:cs="Courier New"/>
-          <w:color w:val="1D1C1D"/>
-        </w:rPr>
-        <w:t>Beauty of style and harmony and grace and good rhythm depends on simplicity.</w:t>
-      </w:r>
-      <w:r>
-        <w:rPr>
-          <w:rFonts w:ascii="Consolas" w:eastAsia="Times New Roman" w:hAnsi="Consolas" w:cs="Courier New"/>
-          <w:color w:val="1D1C1D"/>
-        </w:rPr>
-        <w:t>” - Plato</w:t>
+          <w:b/>
+          <w:color w:val="1D1C1D"/>
+        </w:rPr>
+        <w:t>“Beauty of style and harmony and grace and good rhythm depends on simplicity.” - Plato</w:t>
       </w:r>
     </w:p>
     <w:p>
@@ -1118,7 +1153,21 @@
           <w:rFonts w:ascii="Consolas" w:eastAsia="Times New Roman" w:hAnsi="Consolas" w:cs="Courier New"/>
           <w:color w:val="1D1C1D"/>
         </w:rPr>
-        <w:t>developers we aim to produce a quality of code that has the following: Readability, Maintainability, Speed of development, and the elusive quality of beauty and to obtain all that is document the code in simplest way.</w:t>
+        <w:t>developers we aim to produce a quality of code that has the following: Readability, Maintainability, Speed of development, and the elusive quality of beauty and to obtain all that is</w:t>
+      </w:r>
+      <w:r>
+        <w:rPr>
+          <w:rFonts w:ascii="Consolas" w:eastAsia="Times New Roman" w:hAnsi="Consolas" w:cs="Courier New"/>
+          <w:color w:val="1D1C1D"/>
+        </w:rPr>
+        <w:t xml:space="preserve"> every programmer should</w:t>
+      </w:r>
+      <w:r>
+        <w:rPr>
+          <w:rFonts w:ascii="Consolas" w:eastAsia="Times New Roman" w:hAnsi="Consolas" w:cs="Courier New"/>
+          <w:color w:val="1D1C1D"/>
+        </w:rPr>
+        <w:t xml:space="preserve"> document the code in simplest way.</w:t>
       </w:r>
     </w:p>
     <w:p>
@@ -1195,6 +1244,7 @@
       <w:r>
         <w:rPr>
           <w:rFonts w:ascii="Consolas" w:eastAsia="Times New Roman" w:hAnsi="Consolas" w:cs="Courier New"/>
+          <w:b/>
           <w:color w:val="1D1C1D"/>
         </w:rPr>
         <w:t xml:space="preserve">I </w:t>
@@ -1202,6 +1252,7 @@
       <w:r>
         <w:rPr>
           <w:rFonts w:ascii="Consolas" w:eastAsia="Times New Roman" w:hAnsi="Consolas" w:cs="Courier New"/>
+          <w:b/>
           <w:color w:val="1D1C1D"/>
         </w:rPr>
         <w:t>have no idea how to beautify my code.</w:t>
@@ -1239,7 +1290,6 @@
           <w:rFonts w:ascii="Consolas" w:eastAsia="Times New Roman" w:hAnsi="Consolas" w:cs="Courier New"/>
           <w:color w:val="1D1C1D"/>
         </w:rPr>
-        <w:lastRenderedPageBreak/>
         <w:t xml:space="preserve">   After </w:t>
       </w:r>
       <w:r>
@@ -1259,6 +1309,7 @@
       <w:r>
         <w:rPr>
           <w:rFonts w:ascii="Consolas" w:eastAsia="Times New Roman" w:hAnsi="Consolas" w:cs="Courier New"/>
+          <w:b/>
           <w:color w:val="1D1C1D"/>
         </w:rPr>
         <w:t>Relying in simplicity in terms of coding is beautiful.</w:t>
@@ -1305,7 +1356,21 @@
           <w:rFonts w:ascii="Consolas" w:eastAsia="Times New Roman" w:hAnsi="Consolas" w:cs="Courier New"/>
           <w:color w:val="1D1C1D"/>
         </w:rPr>
-        <w:t>When you simplify your way of coding it will make your document easy to understand and make your work done fast.</w:t>
+        <w:t xml:space="preserve">When you simplify your way of coding it will make your document easy to understand and make your work done </w:t>
+      </w:r>
+      <w:r>
+        <w:rPr>
+          <w:rFonts w:ascii="Consolas" w:eastAsia="Times New Roman" w:hAnsi="Consolas" w:cs="Courier New"/>
+          <w:color w:val="1D1C1D"/>
+        </w:rPr>
+        <w:t>in the set time</w:t>
+      </w:r>
+      <w:r>
+        <w:rPr>
+          <w:rFonts w:ascii="Consolas" w:eastAsia="Times New Roman" w:hAnsi="Consolas" w:cs="Courier New"/>
+          <w:color w:val="1D1C1D"/>
+        </w:rPr>
+        <w:t>.</w:t>
       </w:r>
     </w:p>
     <w:p>
@@ -1382,6 +1447,7 @@
       <w:r>
         <w:rPr>
           <w:rFonts w:ascii="Consolas" w:eastAsia="Times New Roman" w:hAnsi="Consolas" w:cs="Courier New"/>
+          <w:b/>
           <w:color w:val="1D1C1D"/>
         </w:rPr>
         <w:t>I have no idea how to simplify my code.</w:t>
@@ -1412,6 +1478,7 @@
         <w:jc w:val="both"/>
         <w:rPr>
           <w:rFonts w:ascii="Consolas" w:eastAsia="Times New Roman" w:hAnsi="Consolas" w:cs="Courier New"/>
+          <w:b/>
           <w:color w:val="1D1C1D"/>
         </w:rPr>
       </w:pPr>
@@ -1439,6 +1506,7 @@
       <w:r>
         <w:rPr>
           <w:rFonts w:ascii="Consolas" w:eastAsia="Times New Roman" w:hAnsi="Consolas" w:cs="Courier New"/>
+          <w:b/>
           <w:color w:val="1D1C1D"/>
         </w:rPr>
         <w:t>Considering the qualities of producing beautiful code is to simplify it.</w:t>
@@ -1484,6 +1552,13 @@
         </w:rPr>
         <w:t>Simplifying your code can keep our systems maintainable over time.</w:t>
       </w:r>
+      <w:r>
+        <w:rPr>
+          <w:rFonts w:ascii="Consolas" w:eastAsia="Times New Roman" w:hAnsi="Consolas" w:cs="Courier New"/>
+          <w:color w:val="1D1C1D"/>
+        </w:rPr>
+        <w:t xml:space="preserve"> It can also easily allocate where the bugs came from and it is more convenient to fix. </w:t>
+      </w:r>
     </w:p>
     <w:p>
       <w:pPr>
@@ -1563,9 +1638,685 @@
           <w:sz w:val="24"/>
           <w:szCs w:val="24"/>
         </w:rPr>
-        <w:t>Before you Refactor</w:t>
-      </w:r>
-      <w:r>
+        <w:t xml:space="preserve">Before you Refactor </w:t>
+      </w:r>
+    </w:p>
+    <w:p>
+      <w:pPr>
+        <w:shd w:val="clear" w:color="auto" w:fill="FFFFFF"/>
+        <w:tabs>
+          <w:tab w:val="left" w:pos="916"/>
+          <w:tab w:val="left" w:pos="1832"/>
+          <w:tab w:val="left" w:pos="2748"/>
+          <w:tab w:val="left" w:pos="3664"/>
+          <w:tab w:val="left" w:pos="4580"/>
+          <w:tab w:val="left" w:pos="5496"/>
+          <w:tab w:val="left" w:pos="6412"/>
+          <w:tab w:val="left" w:pos="7328"/>
+          <w:tab w:val="left" w:pos="8244"/>
+          <w:tab w:val="left" w:pos="9160"/>
+          <w:tab w:val="left" w:pos="10076"/>
+          <w:tab w:val="left" w:pos="10992"/>
+          <w:tab w:val="left" w:pos="11908"/>
+          <w:tab w:val="left" w:pos="12824"/>
+          <w:tab w:val="left" w:pos="13740"/>
+          <w:tab w:val="left" w:pos="14656"/>
+        </w:tabs>
+        <w:spacing w:before="60" w:after="60" w:line="240" w:lineRule="auto"/>
+        <w:rPr>
+          <w:rFonts w:ascii="Consolas" w:eastAsia="Times New Roman" w:hAnsi="Consolas" w:cs="Courier New"/>
+          <w:b/>
+          <w:color w:val="1D1C1D"/>
+          <w:sz w:val="18"/>
+          <w:szCs w:val="18"/>
+        </w:rPr>
+      </w:pPr>
+    </w:p>
+    <w:p>
+      <w:pPr>
+        <w:shd w:val="clear" w:color="auto" w:fill="F8F8F8"/>
+        <w:spacing w:after="0" w:line="240" w:lineRule="auto"/>
+        <w:rPr>
+          <w:rFonts w:ascii="Arial" w:eastAsia="Times New Roman" w:hAnsi="Arial" w:cs="Arial"/>
+          <w:b/>
+          <w:bCs/>
+          <w:color w:val="1D1C1D"/>
+          <w:sz w:val="23"/>
+          <w:szCs w:val="23"/>
+        </w:rPr>
+      </w:pPr>
+      <w:r>
+        <w:rPr>
+          <w:rFonts w:ascii="Arial" w:eastAsia="Times New Roman" w:hAnsi="Arial" w:cs="Arial"/>
+          <w:b/>
+          <w:bCs/>
+          <w:color w:val="1D1C1D"/>
+          <w:sz w:val="23"/>
+          <w:szCs w:val="23"/>
+        </w:rPr>
+        <w:t xml:space="preserve"> What are Three Things I learned today</w:t>
+      </w:r>
+    </w:p>
+    <w:p>
+      <w:pPr>
+        <w:shd w:val="clear" w:color="auto" w:fill="F8F8F8"/>
+        <w:spacing w:after="0" w:line="240" w:lineRule="auto"/>
+        <w:rPr>
+          <w:rFonts w:ascii="Arial" w:eastAsia="Times New Roman" w:hAnsi="Arial" w:cs="Arial"/>
+          <w:color w:val="1D1C1D"/>
+          <w:sz w:val="23"/>
+          <w:szCs w:val="23"/>
+        </w:rPr>
+      </w:pPr>
+    </w:p>
+    <w:p>
+      <w:pPr>
+        <w:shd w:val="clear" w:color="auto" w:fill="FFFFFF"/>
+        <w:tabs>
+          <w:tab w:val="left" w:pos="916"/>
+          <w:tab w:val="left" w:pos="1832"/>
+          <w:tab w:val="left" w:pos="2748"/>
+          <w:tab w:val="left" w:pos="3664"/>
+          <w:tab w:val="left" w:pos="4580"/>
+          <w:tab w:val="left" w:pos="5496"/>
+          <w:tab w:val="left" w:pos="6412"/>
+          <w:tab w:val="left" w:pos="7328"/>
+          <w:tab w:val="left" w:pos="8244"/>
+          <w:tab w:val="left" w:pos="9160"/>
+          <w:tab w:val="left" w:pos="10076"/>
+          <w:tab w:val="left" w:pos="10992"/>
+          <w:tab w:val="left" w:pos="11908"/>
+          <w:tab w:val="left" w:pos="12824"/>
+          <w:tab w:val="left" w:pos="13740"/>
+          <w:tab w:val="left" w:pos="14656"/>
+        </w:tabs>
+        <w:spacing w:before="60" w:after="60" w:line="240" w:lineRule="auto"/>
+        <w:rPr>
+          <w:rFonts w:ascii="Consolas" w:eastAsia="Times New Roman" w:hAnsi="Consolas" w:cs="Courier New"/>
+          <w:color w:val="1D1C1D"/>
+        </w:rPr>
+      </w:pPr>
+      <w:r>
+        <w:rPr>
+          <w:rFonts w:ascii="Consolas" w:eastAsia="Times New Roman" w:hAnsi="Consolas" w:cs="Courier New"/>
+          <w:color w:val="1D1C1D"/>
+        </w:rPr>
+        <w:t>1. Before –</w:t>
+      </w:r>
+      <w:r>
+        <w:rPr>
+          <w:rFonts w:ascii="Consolas" w:eastAsia="Times New Roman" w:hAnsi="Consolas" w:cs="Courier New"/>
+          <w:color w:val="1D1C1D"/>
+        </w:rPr>
+        <w:t xml:space="preserve"> </w:t>
+      </w:r>
+      <w:r>
+        <w:rPr>
+          <w:rFonts w:ascii="Consolas" w:eastAsia="Times New Roman" w:hAnsi="Consolas" w:cs="Courier New"/>
+          <w:b/>
+          <w:color w:val="1D1C1D"/>
+        </w:rPr>
+        <w:t xml:space="preserve">I </w:t>
+      </w:r>
+      <w:r>
+        <w:rPr>
+          <w:rFonts w:ascii="Consolas" w:eastAsia="Times New Roman" w:hAnsi="Consolas" w:cs="Courier New"/>
+          <w:b/>
+          <w:color w:val="1D1C1D"/>
+        </w:rPr>
+        <w:t>do not know the things to consider before refactoring.</w:t>
+      </w:r>
+    </w:p>
+    <w:p>
+      <w:pPr>
+        <w:shd w:val="clear" w:color="auto" w:fill="FFFFFF"/>
+        <w:tabs>
+          <w:tab w:val="left" w:pos="916"/>
+          <w:tab w:val="left" w:pos="1832"/>
+          <w:tab w:val="left" w:pos="2748"/>
+          <w:tab w:val="left" w:pos="3664"/>
+          <w:tab w:val="left" w:pos="4580"/>
+          <w:tab w:val="left" w:pos="5496"/>
+          <w:tab w:val="left" w:pos="6412"/>
+          <w:tab w:val="left" w:pos="7328"/>
+          <w:tab w:val="left" w:pos="8244"/>
+          <w:tab w:val="left" w:pos="9160"/>
+          <w:tab w:val="left" w:pos="10076"/>
+          <w:tab w:val="left" w:pos="10992"/>
+          <w:tab w:val="left" w:pos="11908"/>
+          <w:tab w:val="left" w:pos="12824"/>
+          <w:tab w:val="left" w:pos="13740"/>
+          <w:tab w:val="left" w:pos="14656"/>
+        </w:tabs>
+        <w:spacing w:before="60" w:after="60" w:line="240" w:lineRule="auto"/>
+        <w:rPr>
+          <w:rFonts w:ascii="Consolas" w:eastAsia="Times New Roman" w:hAnsi="Consolas" w:cs="Courier New"/>
+          <w:color w:val="1D1C1D"/>
+        </w:rPr>
+      </w:pPr>
+      <w:r>
+        <w:rPr>
+          <w:rFonts w:ascii="Consolas" w:eastAsia="Times New Roman" w:hAnsi="Consolas" w:cs="Courier New"/>
+          <w:color w:val="1D1C1D"/>
+        </w:rPr>
+        <w:t xml:space="preserve">   After </w:t>
+      </w:r>
+      <w:r>
+        <w:rPr>
+          <w:rFonts w:ascii="Consolas" w:eastAsia="Times New Roman" w:hAnsi="Consolas" w:cs="Courier New"/>
+          <w:color w:val="1D1C1D"/>
+        </w:rPr>
+        <w:t>–</w:t>
+      </w:r>
+      <w:r>
+        <w:rPr>
+          <w:rFonts w:ascii="Consolas" w:eastAsia="Times New Roman" w:hAnsi="Consolas" w:cs="Courier New"/>
+          <w:color w:val="1D1C1D"/>
+        </w:rPr>
+        <w:t xml:space="preserve"> </w:t>
+      </w:r>
+      <w:r>
+        <w:rPr>
+          <w:rFonts w:ascii="Consolas" w:eastAsia="Times New Roman" w:hAnsi="Consolas" w:cs="Courier New"/>
+          <w:b/>
+          <w:color w:val="1D1C1D"/>
+        </w:rPr>
+        <w:t>Consider an approach first before you try to refactor.</w:t>
+      </w:r>
+    </w:p>
+    <w:p>
+      <w:pPr>
+        <w:shd w:val="clear" w:color="auto" w:fill="FFFFFF"/>
+        <w:tabs>
+          <w:tab w:val="left" w:pos="916"/>
+          <w:tab w:val="left" w:pos="1832"/>
+          <w:tab w:val="left" w:pos="2748"/>
+          <w:tab w:val="left" w:pos="3664"/>
+          <w:tab w:val="left" w:pos="4580"/>
+          <w:tab w:val="left" w:pos="5496"/>
+          <w:tab w:val="left" w:pos="6412"/>
+          <w:tab w:val="left" w:pos="7328"/>
+          <w:tab w:val="left" w:pos="8244"/>
+          <w:tab w:val="left" w:pos="9160"/>
+          <w:tab w:val="left" w:pos="10076"/>
+          <w:tab w:val="left" w:pos="10992"/>
+          <w:tab w:val="left" w:pos="11908"/>
+          <w:tab w:val="left" w:pos="12824"/>
+          <w:tab w:val="left" w:pos="13740"/>
+          <w:tab w:val="left" w:pos="14656"/>
+        </w:tabs>
+        <w:spacing w:before="60" w:after="60" w:line="240" w:lineRule="auto"/>
+        <w:ind w:left="1440"/>
+        <w:jc w:val="both"/>
+        <w:rPr>
+          <w:rFonts w:ascii="Consolas" w:eastAsia="Times New Roman" w:hAnsi="Consolas" w:cs="Courier New"/>
+          <w:color w:val="1D1C1D"/>
+        </w:rPr>
+      </w:pPr>
+      <w:r>
+        <w:rPr>
+          <w:rFonts w:ascii="Consolas" w:eastAsia="Times New Roman" w:hAnsi="Consolas" w:cs="Courier New"/>
+          <w:color w:val="1D1C1D"/>
+        </w:rPr>
+        <w:t>-</w:t>
+      </w:r>
+      <w:r>
+        <w:rPr>
+          <w:rFonts w:ascii="Consolas" w:eastAsia="Times New Roman" w:hAnsi="Consolas" w:cs="Courier New"/>
+          <w:color w:val="1D1C1D"/>
+        </w:rPr>
+        <w:t xml:space="preserve"> </w:t>
+      </w:r>
+      <w:r>
+        <w:rPr>
+          <w:rFonts w:ascii="Consolas" w:eastAsia="Times New Roman" w:hAnsi="Consolas" w:cs="Courier New"/>
+          <w:color w:val="1D1C1D"/>
+        </w:rPr>
+        <w:t xml:space="preserve"> </w:t>
+      </w:r>
+      <w:r>
+        <w:rPr>
+          <w:rFonts w:ascii="Consolas" w:eastAsia="Times New Roman" w:hAnsi="Consolas" w:cs="Courier New"/>
+          <w:color w:val="1D1C1D"/>
+        </w:rPr>
+        <w:t>An approach for restructuring begins with taking stock of the existing codebase and tests written against that code. In this case, it will help you understand its strengths and weaknesses.</w:t>
+      </w:r>
+    </w:p>
+    <w:p>
+      <w:pPr>
+        <w:shd w:val="clear" w:color="auto" w:fill="FFFFFF"/>
+        <w:tabs>
+          <w:tab w:val="left" w:pos="916"/>
+          <w:tab w:val="left" w:pos="1832"/>
+          <w:tab w:val="left" w:pos="2748"/>
+          <w:tab w:val="left" w:pos="3664"/>
+          <w:tab w:val="left" w:pos="4580"/>
+          <w:tab w:val="left" w:pos="5496"/>
+          <w:tab w:val="left" w:pos="6412"/>
+          <w:tab w:val="left" w:pos="7328"/>
+          <w:tab w:val="left" w:pos="8244"/>
+          <w:tab w:val="left" w:pos="9160"/>
+          <w:tab w:val="left" w:pos="10076"/>
+          <w:tab w:val="left" w:pos="10992"/>
+          <w:tab w:val="left" w:pos="11908"/>
+          <w:tab w:val="left" w:pos="12824"/>
+          <w:tab w:val="left" w:pos="13740"/>
+          <w:tab w:val="left" w:pos="14656"/>
+        </w:tabs>
+        <w:spacing w:before="60" w:after="60" w:line="240" w:lineRule="auto"/>
+        <w:ind w:left="1440"/>
+        <w:jc w:val="both"/>
+        <w:rPr>
+          <w:rFonts w:ascii="Consolas" w:eastAsia="Times New Roman" w:hAnsi="Consolas" w:cs="Courier New"/>
+          <w:color w:val="1D1C1D"/>
+        </w:rPr>
+      </w:pPr>
+    </w:p>
+    <w:p>
+      <w:pPr>
+        <w:shd w:val="clear" w:color="auto" w:fill="FFFFFF"/>
+        <w:tabs>
+          <w:tab w:val="left" w:pos="916"/>
+          <w:tab w:val="left" w:pos="1832"/>
+          <w:tab w:val="left" w:pos="2748"/>
+          <w:tab w:val="left" w:pos="3664"/>
+          <w:tab w:val="left" w:pos="4580"/>
+          <w:tab w:val="left" w:pos="5496"/>
+          <w:tab w:val="left" w:pos="6412"/>
+          <w:tab w:val="left" w:pos="7328"/>
+          <w:tab w:val="left" w:pos="8244"/>
+          <w:tab w:val="left" w:pos="9160"/>
+          <w:tab w:val="left" w:pos="10076"/>
+          <w:tab w:val="left" w:pos="10992"/>
+          <w:tab w:val="left" w:pos="11908"/>
+          <w:tab w:val="left" w:pos="12824"/>
+          <w:tab w:val="left" w:pos="13740"/>
+          <w:tab w:val="left" w:pos="14656"/>
+        </w:tabs>
+        <w:spacing w:before="60" w:after="60" w:line="240" w:lineRule="auto"/>
+        <w:rPr>
+          <w:rFonts w:ascii="Consolas" w:eastAsia="Times New Roman" w:hAnsi="Consolas" w:cs="Courier New"/>
+          <w:b/>
+          <w:color w:val="1D1C1D"/>
+        </w:rPr>
+      </w:pPr>
+      <w:r>
+        <w:rPr>
+          <w:rFonts w:ascii="Consolas" w:eastAsia="Times New Roman" w:hAnsi="Consolas" w:cs="Courier New"/>
+          <w:color w:val="1D1C1D"/>
+        </w:rPr>
+        <w:t>2</w:t>
+      </w:r>
+      <w:r>
+        <w:rPr>
+          <w:rFonts w:ascii="Consolas" w:eastAsia="Times New Roman" w:hAnsi="Consolas" w:cs="Courier New"/>
+          <w:color w:val="1D1C1D"/>
+        </w:rPr>
+        <w:t xml:space="preserve">. Before – </w:t>
+      </w:r>
+      <w:r>
+        <w:rPr>
+          <w:rFonts w:ascii="Consolas" w:eastAsia="Times New Roman" w:hAnsi="Consolas" w:cs="Courier New"/>
+          <w:b/>
+          <w:color w:val="1D1C1D"/>
+        </w:rPr>
+        <w:t xml:space="preserve">I </w:t>
+      </w:r>
+      <w:r>
+        <w:rPr>
+          <w:rFonts w:ascii="Consolas" w:eastAsia="Times New Roman" w:hAnsi="Consolas" w:cs="Courier New"/>
+          <w:b/>
+          <w:color w:val="1D1C1D"/>
+        </w:rPr>
+        <w:t>think it’s okay to refactor the code without prior considerations.</w:t>
+      </w:r>
+    </w:p>
+    <w:p>
+      <w:pPr>
+        <w:shd w:val="clear" w:color="auto" w:fill="FFFFFF"/>
+        <w:tabs>
+          <w:tab w:val="left" w:pos="916"/>
+          <w:tab w:val="left" w:pos="1832"/>
+          <w:tab w:val="left" w:pos="2748"/>
+          <w:tab w:val="left" w:pos="3664"/>
+          <w:tab w:val="left" w:pos="4580"/>
+          <w:tab w:val="left" w:pos="5496"/>
+          <w:tab w:val="left" w:pos="6412"/>
+          <w:tab w:val="left" w:pos="7328"/>
+          <w:tab w:val="left" w:pos="8244"/>
+          <w:tab w:val="left" w:pos="9160"/>
+          <w:tab w:val="left" w:pos="10076"/>
+          <w:tab w:val="left" w:pos="10992"/>
+          <w:tab w:val="left" w:pos="11908"/>
+          <w:tab w:val="left" w:pos="12824"/>
+          <w:tab w:val="left" w:pos="13740"/>
+          <w:tab w:val="left" w:pos="14656"/>
+        </w:tabs>
+        <w:spacing w:before="60" w:after="60" w:line="240" w:lineRule="auto"/>
+        <w:rPr>
+          <w:rFonts w:ascii="Consolas" w:eastAsia="Times New Roman" w:hAnsi="Consolas" w:cs="Courier New"/>
+          <w:b/>
+          <w:color w:val="1D1C1D"/>
+        </w:rPr>
+      </w:pPr>
+      <w:r>
+        <w:rPr>
+          <w:rFonts w:ascii="Consolas" w:eastAsia="Times New Roman" w:hAnsi="Consolas" w:cs="Courier New"/>
+          <w:color w:val="1D1C1D"/>
+        </w:rPr>
+        <w:t xml:space="preserve">   After </w:t>
+      </w:r>
+      <w:r>
+        <w:rPr>
+          <w:rFonts w:ascii="Consolas" w:eastAsia="Times New Roman" w:hAnsi="Consolas" w:cs="Courier New"/>
+          <w:color w:val="1D1C1D"/>
+        </w:rPr>
+        <w:t>–</w:t>
+      </w:r>
+      <w:r>
+        <w:rPr>
+          <w:rFonts w:ascii="Consolas" w:eastAsia="Times New Roman" w:hAnsi="Consolas" w:cs="Courier New"/>
+          <w:color w:val="1D1C1D"/>
+        </w:rPr>
+        <w:t xml:space="preserve"> </w:t>
+      </w:r>
+      <w:r>
+        <w:rPr>
+          <w:rFonts w:ascii="Consolas" w:eastAsia="Times New Roman" w:hAnsi="Consolas" w:cs="Courier New"/>
+          <w:b/>
+          <w:color w:val="1D1C1D"/>
+        </w:rPr>
+        <w:t>Before refactoring we must diligently think first.</w:t>
+      </w:r>
+    </w:p>
+    <w:p>
+      <w:pPr>
+        <w:shd w:val="clear" w:color="auto" w:fill="FFFFFF"/>
+        <w:tabs>
+          <w:tab w:val="left" w:pos="916"/>
+          <w:tab w:val="left" w:pos="1832"/>
+          <w:tab w:val="left" w:pos="2748"/>
+          <w:tab w:val="left" w:pos="3664"/>
+          <w:tab w:val="left" w:pos="4580"/>
+          <w:tab w:val="left" w:pos="5496"/>
+          <w:tab w:val="left" w:pos="6412"/>
+          <w:tab w:val="left" w:pos="7328"/>
+          <w:tab w:val="left" w:pos="8244"/>
+          <w:tab w:val="left" w:pos="9160"/>
+          <w:tab w:val="left" w:pos="10076"/>
+          <w:tab w:val="left" w:pos="10992"/>
+          <w:tab w:val="left" w:pos="11908"/>
+          <w:tab w:val="left" w:pos="12824"/>
+          <w:tab w:val="left" w:pos="13740"/>
+          <w:tab w:val="left" w:pos="14656"/>
+        </w:tabs>
+        <w:spacing w:before="60" w:after="60" w:line="240" w:lineRule="auto"/>
+        <w:ind w:left="1440"/>
+        <w:jc w:val="both"/>
+        <w:rPr>
+          <w:rFonts w:ascii="Consolas" w:eastAsia="Times New Roman" w:hAnsi="Consolas" w:cs="Courier New"/>
+          <w:color w:val="1D1C1D"/>
+        </w:rPr>
+      </w:pPr>
+      <w:r>
+        <w:rPr>
+          <w:rFonts w:ascii="Consolas" w:eastAsia="Times New Roman" w:hAnsi="Consolas" w:cs="Courier New"/>
+          <w:color w:val="1D1C1D"/>
+        </w:rPr>
+        <w:t xml:space="preserve">- </w:t>
+      </w:r>
+      <w:r>
+        <w:rPr>
+          <w:rFonts w:ascii="Consolas" w:eastAsia="Times New Roman" w:hAnsi="Consolas" w:cs="Courier New"/>
+          <w:color w:val="1D1C1D"/>
+        </w:rPr>
+        <w:t>If you tempt to rewrite everything</w:t>
+      </w:r>
+      <w:r>
+        <w:rPr>
+          <w:rFonts w:ascii="Consolas" w:eastAsia="Times New Roman" w:hAnsi="Consolas" w:cs="Courier New"/>
+          <w:color w:val="1D1C1D"/>
+        </w:rPr>
+        <w:t>,</w:t>
+      </w:r>
+      <w:r>
+        <w:rPr>
+          <w:rFonts w:ascii="Consolas" w:eastAsia="Times New Roman" w:hAnsi="Consolas" w:cs="Courier New"/>
+          <w:color w:val="1D1C1D"/>
+        </w:rPr>
+        <w:t xml:space="preserve"> instead of fixing it, it may produce </w:t>
+      </w:r>
+      <w:r>
+        <w:rPr>
+          <w:rFonts w:ascii="Consolas" w:eastAsia="Times New Roman" w:hAnsi="Consolas" w:cs="Courier New"/>
+          <w:color w:val="1D1C1D"/>
+        </w:rPr>
+        <w:t>another error.</w:t>
+      </w:r>
+      <w:r>
+        <w:rPr>
+          <w:rFonts w:ascii="Consolas" w:eastAsia="Times New Roman" w:hAnsi="Consolas" w:cs="Courier New"/>
+          <w:color w:val="1D1C1D"/>
+        </w:rPr>
+        <w:t xml:space="preserve"> I have experienced it a lot of times in my academe while working on a project. There was one time that I was tasked by one of my team to add new features, but then I forgot to focus on my task, I was hooked to adjust what I saw and tried to change it. After the scene, one of my members confronted me if I did some changes, then the program </w:t>
+      </w:r>
+      <w:r>
+        <w:rPr>
+          <w:rFonts w:ascii="Consolas" w:eastAsia="Times New Roman" w:hAnsi="Consolas" w:cs="Courier New"/>
+          <w:color w:val="1D1C1D"/>
+        </w:rPr>
+        <w:t>has</w:t>
+      </w:r>
+      <w:r>
+        <w:rPr>
+          <w:rFonts w:ascii="Consolas" w:eastAsia="Times New Roman" w:hAnsi="Consolas" w:cs="Courier New"/>
+          <w:color w:val="1D1C1D"/>
+        </w:rPr>
+        <w:t xml:space="preserve"> produced complications.</w:t>
+      </w:r>
+    </w:p>
+    <w:p>
+      <w:pPr>
+        <w:shd w:val="clear" w:color="auto" w:fill="FFFFFF"/>
+        <w:tabs>
+          <w:tab w:val="left" w:pos="916"/>
+          <w:tab w:val="left" w:pos="1832"/>
+          <w:tab w:val="left" w:pos="2748"/>
+          <w:tab w:val="left" w:pos="3664"/>
+          <w:tab w:val="left" w:pos="4580"/>
+          <w:tab w:val="left" w:pos="5496"/>
+          <w:tab w:val="left" w:pos="6412"/>
+          <w:tab w:val="left" w:pos="7328"/>
+          <w:tab w:val="left" w:pos="8244"/>
+          <w:tab w:val="left" w:pos="9160"/>
+          <w:tab w:val="left" w:pos="10076"/>
+          <w:tab w:val="left" w:pos="10992"/>
+          <w:tab w:val="left" w:pos="11908"/>
+          <w:tab w:val="left" w:pos="12824"/>
+          <w:tab w:val="left" w:pos="13740"/>
+          <w:tab w:val="left" w:pos="14656"/>
+        </w:tabs>
+        <w:spacing w:before="60" w:after="60" w:line="240" w:lineRule="auto"/>
+        <w:ind w:left="1440"/>
+        <w:jc w:val="both"/>
+        <w:rPr>
+          <w:rFonts w:ascii="Consolas" w:eastAsia="Times New Roman" w:hAnsi="Consolas" w:cs="Courier New"/>
+          <w:color w:val="1D1C1D"/>
+        </w:rPr>
+      </w:pPr>
+    </w:p>
+    <w:p>
+      <w:pPr>
+        <w:shd w:val="clear" w:color="auto" w:fill="FFFFFF"/>
+        <w:tabs>
+          <w:tab w:val="left" w:pos="916"/>
+          <w:tab w:val="left" w:pos="1832"/>
+          <w:tab w:val="left" w:pos="2748"/>
+          <w:tab w:val="left" w:pos="3664"/>
+          <w:tab w:val="left" w:pos="4580"/>
+          <w:tab w:val="left" w:pos="5496"/>
+          <w:tab w:val="left" w:pos="6412"/>
+          <w:tab w:val="left" w:pos="7328"/>
+          <w:tab w:val="left" w:pos="8244"/>
+          <w:tab w:val="left" w:pos="9160"/>
+          <w:tab w:val="left" w:pos="10076"/>
+          <w:tab w:val="left" w:pos="10992"/>
+          <w:tab w:val="left" w:pos="11908"/>
+          <w:tab w:val="left" w:pos="12824"/>
+          <w:tab w:val="left" w:pos="13740"/>
+          <w:tab w:val="left" w:pos="14656"/>
+        </w:tabs>
+        <w:spacing w:before="60" w:after="60" w:line="240" w:lineRule="auto"/>
+        <w:rPr>
+          <w:rFonts w:ascii="Consolas" w:eastAsia="Times New Roman" w:hAnsi="Consolas" w:cs="Courier New"/>
+          <w:b/>
+          <w:color w:val="1D1C1D"/>
+        </w:rPr>
+      </w:pPr>
+      <w:r>
+        <w:rPr>
+          <w:rFonts w:ascii="Consolas" w:eastAsia="Times New Roman" w:hAnsi="Consolas" w:cs="Courier New"/>
+          <w:color w:val="1D1C1D"/>
+        </w:rPr>
+        <w:t>3</w:t>
+      </w:r>
+      <w:r>
+        <w:rPr>
+          <w:rFonts w:ascii="Consolas" w:eastAsia="Times New Roman" w:hAnsi="Consolas" w:cs="Courier New"/>
+          <w:color w:val="1D1C1D"/>
+        </w:rPr>
+        <w:t xml:space="preserve">. Before – </w:t>
+      </w:r>
+      <w:r>
+        <w:rPr>
+          <w:rFonts w:ascii="Consolas" w:eastAsia="Times New Roman" w:hAnsi="Consolas" w:cs="Courier New"/>
+          <w:b/>
+          <w:color w:val="1D1C1D"/>
+        </w:rPr>
+        <w:t xml:space="preserve">I </w:t>
+      </w:r>
+      <w:r>
+        <w:rPr>
+          <w:rFonts w:ascii="Consolas" w:eastAsia="Times New Roman" w:hAnsi="Consolas" w:cs="Courier New"/>
+          <w:b/>
+          <w:color w:val="1D1C1D"/>
+        </w:rPr>
+        <w:t>stick to my personal preference in coding.</w:t>
+      </w:r>
+    </w:p>
+    <w:p>
+      <w:pPr>
+        <w:shd w:val="clear" w:color="auto" w:fill="FFFFFF"/>
+        <w:tabs>
+          <w:tab w:val="left" w:pos="916"/>
+          <w:tab w:val="left" w:pos="1832"/>
+          <w:tab w:val="left" w:pos="2748"/>
+          <w:tab w:val="left" w:pos="3664"/>
+          <w:tab w:val="left" w:pos="4580"/>
+          <w:tab w:val="left" w:pos="5496"/>
+          <w:tab w:val="left" w:pos="6412"/>
+          <w:tab w:val="left" w:pos="7328"/>
+          <w:tab w:val="left" w:pos="8244"/>
+          <w:tab w:val="left" w:pos="9160"/>
+          <w:tab w:val="left" w:pos="10076"/>
+          <w:tab w:val="left" w:pos="10992"/>
+          <w:tab w:val="left" w:pos="11908"/>
+          <w:tab w:val="left" w:pos="12824"/>
+          <w:tab w:val="left" w:pos="13740"/>
+          <w:tab w:val="left" w:pos="14656"/>
+        </w:tabs>
+        <w:spacing w:before="60" w:after="60" w:line="240" w:lineRule="auto"/>
+        <w:jc w:val="both"/>
+        <w:rPr>
+          <w:rFonts w:ascii="Consolas" w:eastAsia="Times New Roman" w:hAnsi="Consolas" w:cs="Courier New"/>
+          <w:b/>
+          <w:color w:val="1D1C1D"/>
+        </w:rPr>
+      </w:pPr>
+      <w:r>
+        <w:rPr>
+          <w:rFonts w:ascii="Consolas" w:eastAsia="Times New Roman" w:hAnsi="Consolas" w:cs="Courier New"/>
+          <w:color w:val="1D1C1D"/>
+        </w:rPr>
+        <w:t xml:space="preserve">   </w:t>
+      </w:r>
+      <w:r>
+        <w:rPr>
+          <w:rFonts w:ascii="Consolas" w:eastAsia="Times New Roman" w:hAnsi="Consolas" w:cs="Courier New"/>
+          <w:color w:val="1D1C1D"/>
+        </w:rPr>
+        <w:t xml:space="preserve">After </w:t>
+      </w:r>
+      <w:r>
+        <w:rPr>
+          <w:rFonts w:ascii="Consolas" w:eastAsia="Times New Roman" w:hAnsi="Consolas" w:cs="Courier New"/>
+          <w:color w:val="1D1C1D"/>
+        </w:rPr>
+        <w:t xml:space="preserve">- </w:t>
+      </w:r>
+      <w:r>
+        <w:rPr>
+          <w:rFonts w:ascii="Consolas" w:eastAsia="Times New Roman" w:hAnsi="Consolas" w:cs="Courier New"/>
+          <w:b/>
+          <w:color w:val="1D1C1D"/>
+        </w:rPr>
+        <w:t>When you code personal preferences and ego should not get in the way.</w:t>
+      </w:r>
+    </w:p>
+    <w:p>
+      <w:pPr>
+        <w:ind w:left="1440"/>
+        <w:jc w:val="both"/>
+        <w:rPr>
+          <w:rFonts w:ascii="Consolas" w:eastAsia="Times New Roman" w:hAnsi="Consolas" w:cs="Courier New"/>
+          <w:color w:val="1D1C1D"/>
+        </w:rPr>
+      </w:pPr>
+      <w:r>
+        <w:rPr>
+          <w:rFonts w:ascii="Consolas" w:eastAsia="Times New Roman" w:hAnsi="Consolas" w:cs="Courier New"/>
+          <w:color w:val="1D1C1D"/>
+        </w:rPr>
+        <w:lastRenderedPageBreak/>
+        <w:t xml:space="preserve">- </w:t>
+      </w:r>
+      <w:r>
+        <w:rPr>
+          <w:rFonts w:ascii="Consolas" w:eastAsia="Times New Roman" w:hAnsi="Consolas" w:cs="Courier New"/>
+          <w:color w:val="1D1C1D"/>
+        </w:rPr>
+        <w:t>Personal preference is not a valid reason for restructuring.</w:t>
+      </w:r>
+      <w:r>
+        <w:rPr>
+          <w:rFonts w:ascii="Consolas" w:eastAsia="Times New Roman" w:hAnsi="Consolas" w:cs="Courier New"/>
+          <w:color w:val="1D1C1D"/>
+        </w:rPr>
+        <w:t xml:space="preserve"> If you only rely to your preference, not all time your structure will work for everyone. One must consider for everyone not only for the self. </w:t>
+      </w:r>
+    </w:p>
+    <w:p>
+      <w:pPr>
+        <w:shd w:val="clear" w:color="auto" w:fill="FFFFFF"/>
+        <w:tabs>
+          <w:tab w:val="left" w:pos="916"/>
+          <w:tab w:val="left" w:pos="1832"/>
+          <w:tab w:val="left" w:pos="2748"/>
+          <w:tab w:val="left" w:pos="3664"/>
+          <w:tab w:val="left" w:pos="4580"/>
+          <w:tab w:val="left" w:pos="5496"/>
+          <w:tab w:val="left" w:pos="6412"/>
+          <w:tab w:val="left" w:pos="7328"/>
+          <w:tab w:val="left" w:pos="8244"/>
+          <w:tab w:val="left" w:pos="9160"/>
+          <w:tab w:val="left" w:pos="10076"/>
+          <w:tab w:val="left" w:pos="10992"/>
+          <w:tab w:val="left" w:pos="11908"/>
+          <w:tab w:val="left" w:pos="12824"/>
+          <w:tab w:val="left" w:pos="13740"/>
+          <w:tab w:val="left" w:pos="14656"/>
+        </w:tabs>
+        <w:spacing w:before="60" w:after="60" w:line="240" w:lineRule="auto"/>
         <w:rPr>
           <w:rFonts w:ascii="Arial" w:eastAsia="Times New Roman" w:hAnsi="Arial" w:cs="Arial"/>
           <w:b/>
@@ -1573,7 +2324,46 @@
           <w:sz w:val="24"/>
           <w:szCs w:val="24"/>
         </w:rPr>
-        <w:t xml:space="preserve"> </w:t>
+      </w:pPr>
+      <w:r>
+        <w:rPr>
+          <w:rFonts w:ascii="Arial" w:eastAsia="Times New Roman" w:hAnsi="Arial" w:cs="Arial"/>
+          <w:b/>
+          <w:color w:val="1D1C1D"/>
+          <w:sz w:val="24"/>
+          <w:szCs w:val="24"/>
+        </w:rPr>
+        <w:t xml:space="preserve">Chapter </w:t>
+      </w:r>
+      <w:r>
+        <w:rPr>
+          <w:rFonts w:ascii="Arial" w:eastAsia="Times New Roman" w:hAnsi="Arial" w:cs="Arial"/>
+          <w:b/>
+          <w:color w:val="1D1C1D"/>
+          <w:sz w:val="24"/>
+          <w:szCs w:val="24"/>
+        </w:rPr>
+        <w:t>7</w:t>
+      </w:r>
+      <w:r>
+        <w:rPr>
+          <w:rFonts w:ascii="Arial" w:eastAsia="Times New Roman" w:hAnsi="Arial" w:cs="Arial"/>
+          <w:b/>
+          <w:color w:val="1D1C1D"/>
+          <w:sz w:val="24"/>
+          <w:szCs w:val="24"/>
+        </w:rPr>
+        <w:t xml:space="preserve">: </w:t>
+      </w:r>
+      <w:r>
+        <w:rPr>
+          <w:rFonts w:ascii="Arial" w:eastAsia="Times New Roman" w:hAnsi="Arial" w:cs="Arial"/>
+          <w:b/>
+          <w:color w:val="1D1C1D"/>
+          <w:sz w:val="24"/>
+          <w:szCs w:val="24"/>
+        </w:rPr>
+        <w:t xml:space="preserve">Beware the Share </w:t>
       </w:r>
     </w:p>
     <w:p>
@@ -1683,40 +2473,50 @@
           <w:rFonts w:ascii="Consolas" w:eastAsia="Times New Roman" w:hAnsi="Consolas" w:cs="Courier New"/>
           <w:color w:val="1D1C1D"/>
         </w:rPr>
-        <w:t xml:space="preserve"> I </w:t>
-      </w:r>
-      <w:r>
-        <w:rPr>
-          <w:rFonts w:ascii="Consolas" w:eastAsia="Times New Roman" w:hAnsi="Consolas" w:cs="Courier New"/>
-          <w:color w:val="1D1C1D"/>
-        </w:rPr>
-        <w:t>do not know the things to consider before refactoring.</w:t>
-      </w:r>
-    </w:p>
-    <w:p>
-      <w:pPr>
-        <w:shd w:val="clear" w:color="auto" w:fill="FFFFFF"/>
-        <w:tabs>
-          <w:tab w:val="left" w:pos="916"/>
-          <w:tab w:val="left" w:pos="1832"/>
-          <w:tab w:val="left" w:pos="2748"/>
-          <w:tab w:val="left" w:pos="3664"/>
-          <w:tab w:val="left" w:pos="4580"/>
-          <w:tab w:val="left" w:pos="5496"/>
-          <w:tab w:val="left" w:pos="6412"/>
-          <w:tab w:val="left" w:pos="7328"/>
-          <w:tab w:val="left" w:pos="8244"/>
-          <w:tab w:val="left" w:pos="9160"/>
-          <w:tab w:val="left" w:pos="10076"/>
-          <w:tab w:val="left" w:pos="10992"/>
-          <w:tab w:val="left" w:pos="11908"/>
-          <w:tab w:val="left" w:pos="12824"/>
-          <w:tab w:val="left" w:pos="13740"/>
-          <w:tab w:val="left" w:pos="14656"/>
-        </w:tabs>
-        <w:spacing w:before="60" w:after="60" w:line="240" w:lineRule="auto"/>
-        <w:rPr>
-          <w:rFonts w:ascii="Consolas" w:eastAsia="Times New Roman" w:hAnsi="Consolas" w:cs="Courier New"/>
+        <w:t xml:space="preserve"> </w:t>
+      </w:r>
+      <w:r>
+        <w:rPr>
+          <w:rFonts w:ascii="Consolas" w:eastAsia="Times New Roman" w:hAnsi="Consolas" w:cs="Courier New"/>
+          <w:b/>
+          <w:color w:val="1D1C1D"/>
+        </w:rPr>
+        <w:t xml:space="preserve">I </w:t>
+      </w:r>
+      <w:r>
+        <w:rPr>
+          <w:rFonts w:ascii="Consolas" w:eastAsia="Times New Roman" w:hAnsi="Consolas" w:cs="Courier New"/>
+          <w:b/>
+          <w:color w:val="1D1C1D"/>
+        </w:rPr>
+        <w:t>sometimes do not think about the context when I look out for codes that is useful for my task.</w:t>
+      </w:r>
+    </w:p>
+    <w:p>
+      <w:pPr>
+        <w:shd w:val="clear" w:color="auto" w:fill="FFFFFF"/>
+        <w:tabs>
+          <w:tab w:val="left" w:pos="916"/>
+          <w:tab w:val="left" w:pos="1832"/>
+          <w:tab w:val="left" w:pos="2748"/>
+          <w:tab w:val="left" w:pos="3664"/>
+          <w:tab w:val="left" w:pos="4580"/>
+          <w:tab w:val="left" w:pos="5496"/>
+          <w:tab w:val="left" w:pos="6412"/>
+          <w:tab w:val="left" w:pos="7328"/>
+          <w:tab w:val="left" w:pos="8244"/>
+          <w:tab w:val="left" w:pos="9160"/>
+          <w:tab w:val="left" w:pos="10076"/>
+          <w:tab w:val="left" w:pos="10992"/>
+          <w:tab w:val="left" w:pos="11908"/>
+          <w:tab w:val="left" w:pos="12824"/>
+          <w:tab w:val="left" w:pos="13740"/>
+          <w:tab w:val="left" w:pos="14656"/>
+        </w:tabs>
+        <w:spacing w:before="60" w:after="60" w:line="240" w:lineRule="auto"/>
+        <w:rPr>
+          <w:rFonts w:ascii="Consolas" w:eastAsia="Times New Roman" w:hAnsi="Consolas" w:cs="Courier New"/>
+          <w:b/>
           <w:color w:val="1D1C1D"/>
         </w:rPr>
       </w:pPr>
@@ -1744,9 +2544,26 @@
       <w:r>
         <w:rPr>
           <w:rFonts w:ascii="Consolas" w:eastAsia="Times New Roman" w:hAnsi="Consolas" w:cs="Courier New"/>
-          <w:color w:val="1D1C1D"/>
-        </w:rPr>
-        <w:t>Consider an approach first before you try to refactor.</w:t>
+          <w:b/>
+          <w:color w:val="1D1C1D"/>
+        </w:rPr>
+        <w:t>I should think about the context</w:t>
+      </w:r>
+      <w:r>
+        <w:rPr>
+          <w:rFonts w:ascii="Consolas" w:eastAsia="Times New Roman" w:hAnsi="Consolas" w:cs="Courier New"/>
+          <w:b/>
+          <w:color w:val="1D1C1D"/>
+        </w:rPr>
+        <w:t xml:space="preserve"> and understand it</w:t>
+      </w:r>
+      <w:r>
+        <w:rPr>
+          <w:rFonts w:ascii="Consolas" w:eastAsia="Times New Roman" w:hAnsi="Consolas" w:cs="Courier New"/>
+          <w:b/>
+          <w:color w:val="1D1C1D"/>
+        </w:rPr>
+        <w:t xml:space="preserve"> first.</w:t>
       </w:r>
     </w:p>
     <w:p>
@@ -1804,7 +2621,14 @@
           <w:rFonts w:ascii="Consolas" w:eastAsia="Times New Roman" w:hAnsi="Consolas" w:cs="Courier New"/>
           <w:color w:val="1D1C1D"/>
         </w:rPr>
-        <w:t>An approach for restructuring begins with taking stock of the existing codebase and tests written against that code. In this case, it will help you understand its strengths and weaknesses.</w:t>
+        <w:t xml:space="preserve">Thinking about the context in terms of coding will help you produce your project in </w:t>
+      </w:r>
+      <w:r>
+        <w:rPr>
+          <w:rFonts w:ascii="Consolas" w:eastAsia="Times New Roman" w:hAnsi="Consolas" w:cs="Courier New"/>
+          <w:color w:val="1D1C1D"/>
+        </w:rPr>
+        <w:t>fastest way and can reduce bugs in the future.</w:t>
       </w:r>
     </w:p>
     <w:p>
@@ -1861,6 +2685,7 @@
         <w:spacing w:before="60" w:after="60" w:line="240" w:lineRule="auto"/>
         <w:rPr>
           <w:rFonts w:ascii="Consolas" w:eastAsia="Times New Roman" w:hAnsi="Consolas" w:cs="Courier New"/>
+          <w:b/>
           <w:color w:val="1D1C1D"/>
         </w:rPr>
       </w:pPr>
@@ -1881,16 +2706,10 @@
       <w:r>
         <w:rPr>
           <w:rFonts w:ascii="Consolas" w:eastAsia="Times New Roman" w:hAnsi="Consolas" w:cs="Courier New"/>
-          <w:color w:val="1D1C1D"/>
-        </w:rPr>
-        <w:t xml:space="preserve">I </w:t>
-      </w:r>
-      <w:r>
-        <w:rPr>
-          <w:rFonts w:ascii="Consolas" w:eastAsia="Times New Roman" w:hAnsi="Consolas" w:cs="Courier New"/>
-          <w:color w:val="1D1C1D"/>
-        </w:rPr>
-        <w:t>think it’s okay to refactor the code without prior considerations.</w:t>
+          <w:b/>
+          <w:color w:val="1D1C1D"/>
+        </w:rPr>
+        <w:t>It’s okay to copy paste the code without thinking the whole context of it.</w:t>
       </w:r>
     </w:p>
     <w:p>
@@ -1944,9 +2763,10 @@
       <w:r>
         <w:rPr>
           <w:rFonts w:ascii="Consolas" w:eastAsia="Times New Roman" w:hAnsi="Consolas" w:cs="Courier New"/>
-          <w:color w:val="1D1C1D"/>
-        </w:rPr>
-        <w:t>Before refactoring we must diligently think first.</w:t>
+          <w:b/>
+          <w:color w:val="1D1C1D"/>
+        </w:rPr>
+        <w:t>Context is critical.</w:t>
       </w:r>
     </w:p>
     <w:p>
@@ -1990,28 +2810,21 @@
           <w:rFonts w:ascii="Consolas" w:eastAsia="Times New Roman" w:hAnsi="Consolas" w:cs="Courier New"/>
           <w:color w:val="1D1C1D"/>
         </w:rPr>
-        <w:t>If you tempt to rewrite everything</w:t>
-      </w:r>
-      <w:r>
-        <w:rPr>
-          <w:rFonts w:ascii="Consolas" w:eastAsia="Times New Roman" w:hAnsi="Consolas" w:cs="Courier New"/>
-          <w:color w:val="1D1C1D"/>
-        </w:rPr>
-        <w:t>,</w:t>
-      </w:r>
-      <w:r>
-        <w:rPr>
-          <w:rFonts w:ascii="Consolas" w:eastAsia="Times New Roman" w:hAnsi="Consolas" w:cs="Courier New"/>
-          <w:color w:val="1D1C1D"/>
-        </w:rPr>
-        <w:t xml:space="preserve"> instead of fixing it, it may produce </w:t>
-      </w:r>
-      <w:r>
-        <w:rPr>
-          <w:rFonts w:ascii="Consolas" w:eastAsia="Times New Roman" w:hAnsi="Consolas" w:cs="Courier New"/>
-          <w:color w:val="1D1C1D"/>
-        </w:rPr>
-        <w:t>another error.</w:t>
+        <w:t>If you do not think about its context and understand it, it may lead to some errors.</w:t>
+      </w:r>
+      <w:r>
+        <w:rPr>
+          <w:rFonts w:ascii="Consolas" w:eastAsia="Times New Roman" w:hAnsi="Consolas" w:cs="Courier New"/>
+          <w:color w:val="1D1C1D"/>
+        </w:rPr>
+        <w:t xml:space="preserve"> I had also an experience with this while working on a project in the academe. I searched source codes that is relevant</w:t>
+      </w:r>
+      <w:r>
+        <w:rPr>
+          <w:rFonts w:ascii="Consolas" w:eastAsia="Times New Roman" w:hAnsi="Consolas" w:cs="Courier New"/>
+          <w:color w:val="1D1C1D"/>
+        </w:rPr>
+        <w:t xml:space="preserve"> to the problem without understanding its context, then it does not change everything; the error still exists.</w:t>
       </w:r>
     </w:p>
     <w:p>
@@ -2068,6 +2881,7 @@
         <w:spacing w:before="60" w:after="60" w:line="240" w:lineRule="auto"/>
         <w:rPr>
           <w:rFonts w:ascii="Consolas" w:eastAsia="Times New Roman" w:hAnsi="Consolas" w:cs="Courier New"/>
+          <w:b/>
           <w:color w:val="1D1C1D"/>
         </w:rPr>
       </w:pPr>
@@ -2083,21 +2897,23 @@
           <w:rFonts w:ascii="Consolas" w:eastAsia="Times New Roman" w:hAnsi="Consolas" w:cs="Courier New"/>
           <w:color w:val="1D1C1D"/>
         </w:rPr>
-        <w:t xml:space="preserve">. Before – </w:t>
-      </w:r>
-      <w:r>
-        <w:rPr>
-          <w:rFonts w:ascii="Consolas" w:eastAsia="Times New Roman" w:hAnsi="Consolas" w:cs="Courier New"/>
-          <w:color w:val="1D1C1D"/>
-        </w:rPr>
-        <w:t xml:space="preserve">I </w:t>
-      </w:r>
-      <w:r>
-        <w:rPr>
-          <w:rFonts w:ascii="Consolas" w:eastAsia="Times New Roman" w:hAnsi="Consolas" w:cs="Courier New"/>
-          <w:color w:val="1D1C1D"/>
-        </w:rPr>
-        <w:t>stick to my personal preference in coding.</w:t>
+        <w:t xml:space="preserve">. Before </w:t>
+      </w:r>
+      <w:r>
+        <w:rPr>
+          <w:rFonts w:ascii="Consolas" w:eastAsia="Times New Roman" w:hAnsi="Consolas" w:cs="Courier New"/>
+          <w:b/>
+          <w:color w:val="1D1C1D"/>
+        </w:rPr>
+        <w:t xml:space="preserve">– </w:t>
+      </w:r>
+      <w:r>
+        <w:rPr>
+          <w:rFonts w:ascii="Consolas" w:eastAsia="Times New Roman" w:hAnsi="Consolas" w:cs="Courier New"/>
+          <w:b/>
+          <w:color w:val="1D1C1D"/>
+        </w:rPr>
+        <w:t>I do not have any idea about considering the context first before using the shared code.</w:t>
       </w:r>
     </w:p>
     <w:p>
@@ -2125,31 +2941,66 @@
         <w:jc w:val="both"/>
         <w:rPr>
           <w:rFonts w:ascii="Consolas" w:eastAsia="Times New Roman" w:hAnsi="Consolas" w:cs="Courier New"/>
-          <w:color w:val="1D1C1D"/>
-        </w:rPr>
-      </w:pPr>
-      <w:r>
-        <w:rPr>
-          <w:rFonts w:ascii="Consolas" w:eastAsia="Times New Roman" w:hAnsi="Consolas" w:cs="Courier New"/>
-          <w:color w:val="1D1C1D"/>
-        </w:rPr>
-        <w:t xml:space="preserve">   </w:t>
-      </w:r>
-      <w:r>
-        <w:rPr>
-          <w:rFonts w:ascii="Consolas" w:eastAsia="Times New Roman" w:hAnsi="Consolas" w:cs="Courier New"/>
-          <w:color w:val="1D1C1D"/>
-        </w:rPr>
-        <w:t xml:space="preserve">After </w:t>
-      </w:r>
-      <w:r>
-        <w:rPr>
-          <w:rFonts w:ascii="Consolas" w:eastAsia="Times New Roman" w:hAnsi="Consolas" w:cs="Courier New"/>
-          <w:color w:val="1D1C1D"/>
-        </w:rPr>
-        <w:t>- When you code personal preferences and ego should not get in the way.</w:t>
-      </w:r>
-    </w:p>
+          <w:b/>
+          <w:color w:val="1D1C1D"/>
+        </w:rPr>
+      </w:pPr>
+      <w:r>
+        <w:rPr>
+          <w:rFonts w:ascii="Consolas" w:eastAsia="Times New Roman" w:hAnsi="Consolas" w:cs="Courier New"/>
+          <w:color w:val="1D1C1D"/>
+        </w:rPr>
+        <w:t xml:space="preserve">   After </w:t>
+      </w:r>
+      <w:r>
+        <w:rPr>
+          <w:rFonts w:ascii="Consolas" w:eastAsia="Times New Roman" w:hAnsi="Consolas" w:cs="Courier New"/>
+          <w:color w:val="1D1C1D"/>
+        </w:rPr>
+        <w:t>–</w:t>
+      </w:r>
+      <w:r>
+        <w:rPr>
+          <w:rFonts w:ascii="Consolas" w:eastAsia="Times New Roman" w:hAnsi="Consolas" w:cs="Courier New"/>
+          <w:color w:val="1D1C1D"/>
+        </w:rPr>
+        <w:t xml:space="preserve"> </w:t>
+      </w:r>
+      <w:bookmarkStart w:id="0" w:name="_GoBack"/>
+      <w:r>
+        <w:rPr>
+          <w:rFonts w:ascii="Consolas" w:eastAsia="Times New Roman" w:hAnsi="Consolas" w:cs="Courier New"/>
+          <w:b/>
+          <w:color w:val="1D1C1D"/>
+        </w:rPr>
+        <w:t xml:space="preserve">Some of the shared code </w:t>
+      </w:r>
+      <w:r>
+        <w:rPr>
+          <w:rFonts w:ascii="Consolas" w:eastAsia="Times New Roman" w:hAnsi="Consolas" w:cs="Courier New"/>
+          <w:b/>
+          <w:color w:val="1D1C1D"/>
+        </w:rPr>
+        <w:t xml:space="preserve">have different context and were not dependent to a particular </w:t>
+      </w:r>
+      <w:r>
+        <w:rPr>
+          <w:rFonts w:ascii="Consolas" w:eastAsia="Times New Roman" w:hAnsi="Consolas" w:cs="Courier New"/>
+          <w:b/>
+          <w:color w:val="1D1C1D"/>
+        </w:rPr>
+        <w:t>factor</w:t>
+      </w:r>
+      <w:r>
+        <w:rPr>
+          <w:rFonts w:ascii="Consolas" w:eastAsia="Times New Roman" w:hAnsi="Consolas" w:cs="Courier New"/>
+          <w:b/>
+          <w:color w:val="1D1C1D"/>
+        </w:rPr>
+        <w:t>.</w:t>
+      </w:r>
+    </w:p>
+    <w:bookmarkEnd w:id="0"/>
     <w:p>
       <w:pPr>
         <w:ind w:left="1440"/>
@@ -2171,8 +3022,32 @@
           <w:rFonts w:ascii="Consolas" w:eastAsia="Times New Roman" w:hAnsi="Consolas" w:cs="Courier New"/>
           <w:color w:val="1D1C1D"/>
         </w:rPr>
-        <w:t>Personal preference is not a valid reason for restructuring.</w:t>
-      </w:r>
+        <w:t>If the code were not dependent to each other or it does not align to its functionality it may produce errors</w:t>
+      </w:r>
+      <w:r>
+        <w:rPr>
+          <w:rFonts w:ascii="Consolas" w:eastAsia="Times New Roman" w:hAnsi="Consolas" w:cs="Courier New"/>
+          <w:color w:val="1D1C1D"/>
+        </w:rPr>
+        <w:t>.</w:t>
+      </w:r>
+      <w:r>
+        <w:rPr>
+          <w:rFonts w:ascii="Consolas" w:eastAsia="Times New Roman" w:hAnsi="Consolas" w:cs="Courier New"/>
+          <w:color w:val="1D1C1D"/>
+        </w:rPr>
+        <w:t xml:space="preserve"> It was proven and tested while I was working in a project in my academe. I was not aware that there are some parts of the code that is not relevant to my code were included, then it affected the program that I created. It birthed to another error.</w:t>
+      </w:r>
+    </w:p>
+    <w:p>
+      <w:pPr>
+        <w:ind w:left="1440"/>
+        <w:jc w:val="both"/>
+        <w:rPr>
+          <w:rFonts w:ascii="Consolas" w:eastAsia="Times New Roman" w:hAnsi="Consolas" w:cs="Courier New"/>
+          <w:color w:val="1D1C1D"/>
+        </w:rPr>
+      </w:pPr>
     </w:p>
     <w:p>
       <w:pPr>
@@ -2222,7 +3097,7 @@
           <w:sz w:val="24"/>
           <w:szCs w:val="24"/>
         </w:rPr>
-        <w:t>7</w:t>
+        <w:t>8</w:t>
       </w:r>
       <w:r>
         <w:rPr>
@@ -2242,17 +3117,7 @@
           <w:sz w:val="24"/>
           <w:szCs w:val="24"/>
         </w:rPr>
-        <w:t>Beware the Share</w:t>
-      </w:r>
-      <w:r>
-        <w:rPr>
-          <w:rFonts w:ascii="Arial" w:eastAsia="Times New Roman" w:hAnsi="Arial" w:cs="Arial"/>
-          <w:b/>
-          <w:color w:val="1D1C1D"/>
-          <w:sz w:val="24"/>
-          <w:szCs w:val="24"/>
-        </w:rPr>
-        <w:t xml:space="preserve"> </w:t>
+        <w:t xml:space="preserve">The Boy Scout Rule </w:t>
       </w:r>
     </w:p>
     <w:p>
@@ -2362,40 +3227,50 @@
           <w:rFonts w:ascii="Consolas" w:eastAsia="Times New Roman" w:hAnsi="Consolas" w:cs="Courier New"/>
           <w:color w:val="1D1C1D"/>
         </w:rPr>
-        <w:t xml:space="preserve"> I </w:t>
-      </w:r>
-      <w:r>
-        <w:rPr>
-          <w:rFonts w:ascii="Consolas" w:eastAsia="Times New Roman" w:hAnsi="Consolas" w:cs="Courier New"/>
-          <w:color w:val="1D1C1D"/>
-        </w:rPr>
-        <w:t>sometimes do not think about the context when I look out for codes that is useful for my task.</w:t>
-      </w:r>
-    </w:p>
-    <w:p>
-      <w:pPr>
-        <w:shd w:val="clear" w:color="auto" w:fill="FFFFFF"/>
-        <w:tabs>
-          <w:tab w:val="left" w:pos="916"/>
-          <w:tab w:val="left" w:pos="1832"/>
-          <w:tab w:val="left" w:pos="2748"/>
-          <w:tab w:val="left" w:pos="3664"/>
-          <w:tab w:val="left" w:pos="4580"/>
-          <w:tab w:val="left" w:pos="5496"/>
-          <w:tab w:val="left" w:pos="6412"/>
-          <w:tab w:val="left" w:pos="7328"/>
-          <w:tab w:val="left" w:pos="8244"/>
-          <w:tab w:val="left" w:pos="9160"/>
-          <w:tab w:val="left" w:pos="10076"/>
-          <w:tab w:val="left" w:pos="10992"/>
-          <w:tab w:val="left" w:pos="11908"/>
-          <w:tab w:val="left" w:pos="12824"/>
-          <w:tab w:val="left" w:pos="13740"/>
-          <w:tab w:val="left" w:pos="14656"/>
-        </w:tabs>
-        <w:spacing w:before="60" w:after="60" w:line="240" w:lineRule="auto"/>
-        <w:rPr>
-          <w:rFonts w:ascii="Consolas" w:eastAsia="Times New Roman" w:hAnsi="Consolas" w:cs="Courier New"/>
+        <w:t xml:space="preserve"> </w:t>
+      </w:r>
+      <w:r>
+        <w:rPr>
+          <w:rFonts w:ascii="Consolas" w:eastAsia="Times New Roman" w:hAnsi="Consolas" w:cs="Courier New"/>
+          <w:b/>
+          <w:color w:val="1D1C1D"/>
+        </w:rPr>
+        <w:t xml:space="preserve">I </w:t>
+      </w:r>
+      <w:r>
+        <w:rPr>
+          <w:rFonts w:ascii="Consolas" w:eastAsia="Times New Roman" w:hAnsi="Consolas" w:cs="Courier New"/>
+          <w:b/>
+          <w:color w:val="1D1C1D"/>
+        </w:rPr>
+        <w:t>never thought about the boy scout rule.</w:t>
+      </w:r>
+    </w:p>
+    <w:p>
+      <w:pPr>
+        <w:shd w:val="clear" w:color="auto" w:fill="FFFFFF"/>
+        <w:tabs>
+          <w:tab w:val="left" w:pos="916"/>
+          <w:tab w:val="left" w:pos="1832"/>
+          <w:tab w:val="left" w:pos="2748"/>
+          <w:tab w:val="left" w:pos="3664"/>
+          <w:tab w:val="left" w:pos="4580"/>
+          <w:tab w:val="left" w:pos="5496"/>
+          <w:tab w:val="left" w:pos="6412"/>
+          <w:tab w:val="left" w:pos="7328"/>
+          <w:tab w:val="left" w:pos="8244"/>
+          <w:tab w:val="left" w:pos="9160"/>
+          <w:tab w:val="left" w:pos="10076"/>
+          <w:tab w:val="left" w:pos="10992"/>
+          <w:tab w:val="left" w:pos="11908"/>
+          <w:tab w:val="left" w:pos="12824"/>
+          <w:tab w:val="left" w:pos="13740"/>
+          <w:tab w:val="left" w:pos="14656"/>
+        </w:tabs>
+        <w:spacing w:before="60" w:after="60" w:line="240" w:lineRule="auto"/>
+        <w:rPr>
+          <w:rFonts w:ascii="Consolas" w:eastAsia="Times New Roman" w:hAnsi="Consolas" w:cs="Courier New"/>
+          <w:b/>
           <w:color w:val="1D1C1D"/>
         </w:rPr>
       </w:pPr>
@@ -2423,9 +3298,10 @@
       <w:r>
         <w:rPr>
           <w:rFonts w:ascii="Consolas" w:eastAsia="Times New Roman" w:hAnsi="Consolas" w:cs="Courier New"/>
-          <w:color w:val="1D1C1D"/>
-        </w:rPr>
-        <w:t>I should think about the context first.</w:t>
+          <w:b/>
+          <w:color w:val="1D1C1D"/>
+        </w:rPr>
+        <w:t>Boy scout rule must be followed every time.</w:t>
       </w:r>
     </w:p>
     <w:p>
@@ -2476,21 +3352,14 @@
           <w:rFonts w:ascii="Consolas" w:eastAsia="Times New Roman" w:hAnsi="Consolas" w:cs="Courier New"/>
           <w:color w:val="1D1C1D"/>
         </w:rPr>
-        <w:t xml:space="preserve"> </w:t>
-      </w:r>
-      <w:r>
-        <w:rPr>
-          <w:rFonts w:ascii="Consolas" w:eastAsia="Times New Roman" w:hAnsi="Consolas" w:cs="Courier New"/>
-          <w:color w:val="1D1C1D"/>
-        </w:rPr>
-        <w:t xml:space="preserve">Thinking about the context in terms of coding will help you produce your project in </w:t>
-      </w:r>
-      <w:r>
-        <w:rPr>
-          <w:rFonts w:ascii="Consolas" w:eastAsia="Times New Roman" w:hAnsi="Consolas" w:cs="Courier New"/>
-          <w:color w:val="1D1C1D"/>
-        </w:rPr>
-        <w:t>fastest way and can reduce bugs in the future.</w:t>
+        <w:t xml:space="preserve"> As programmers it is </w:t>
+      </w:r>
+      <w:r>
+        <w:rPr>
+          <w:rFonts w:ascii="Consolas" w:eastAsia="Times New Roman" w:hAnsi="Consolas" w:cs="Courier New"/>
+          <w:color w:val="1D1C1D"/>
+        </w:rPr>
+        <w:t>also our job to clean the mess regardless of who made the mess.</w:t>
       </w:r>
     </w:p>
     <w:p>
@@ -2547,15 +3416,15 @@
         <w:spacing w:before="60" w:after="60" w:line="240" w:lineRule="auto"/>
         <w:rPr>
           <w:rFonts w:ascii="Consolas" w:eastAsia="Times New Roman" w:hAnsi="Consolas" w:cs="Courier New"/>
-          <w:color w:val="1D1C1D"/>
-        </w:rPr>
-      </w:pPr>
-      <w:r>
-        <w:rPr>
-          <w:rFonts w:ascii="Consolas" w:eastAsia="Times New Roman" w:hAnsi="Consolas" w:cs="Courier New"/>
-          <w:color w:val="1D1C1D"/>
-        </w:rPr>
-        <w:lastRenderedPageBreak/>
+          <w:b/>
+          <w:color w:val="1D1C1D"/>
+        </w:rPr>
+      </w:pPr>
+      <w:r>
+        <w:rPr>
+          <w:rFonts w:ascii="Consolas" w:eastAsia="Times New Roman" w:hAnsi="Consolas" w:cs="Courier New"/>
+          <w:color w:val="1D1C1D"/>
+        </w:rPr>
         <w:t>2</w:t>
       </w:r>
       <w:r>
@@ -2568,35 +3437,37 @@
       <w:r>
         <w:rPr>
           <w:rFonts w:ascii="Consolas" w:eastAsia="Times New Roman" w:hAnsi="Consolas" w:cs="Courier New"/>
-          <w:color w:val="1D1C1D"/>
-        </w:rPr>
-        <w:t>It’s okay to copy paste the code without thinking the whole context of it.</w:t>
-      </w:r>
-    </w:p>
-    <w:p>
-      <w:pPr>
-        <w:shd w:val="clear" w:color="auto" w:fill="FFFFFF"/>
-        <w:tabs>
-          <w:tab w:val="left" w:pos="916"/>
-          <w:tab w:val="left" w:pos="1832"/>
-          <w:tab w:val="left" w:pos="2748"/>
-          <w:tab w:val="left" w:pos="3664"/>
-          <w:tab w:val="left" w:pos="4580"/>
-          <w:tab w:val="left" w:pos="5496"/>
-          <w:tab w:val="left" w:pos="6412"/>
-          <w:tab w:val="left" w:pos="7328"/>
-          <w:tab w:val="left" w:pos="8244"/>
-          <w:tab w:val="left" w:pos="9160"/>
-          <w:tab w:val="left" w:pos="10076"/>
-          <w:tab w:val="left" w:pos="10992"/>
-          <w:tab w:val="left" w:pos="11908"/>
-          <w:tab w:val="left" w:pos="12824"/>
-          <w:tab w:val="left" w:pos="13740"/>
-          <w:tab w:val="left" w:pos="14656"/>
-        </w:tabs>
-        <w:spacing w:before="60" w:after="60" w:line="240" w:lineRule="auto"/>
-        <w:rPr>
-          <w:rFonts w:ascii="Consolas" w:eastAsia="Times New Roman" w:hAnsi="Consolas" w:cs="Courier New"/>
+          <w:b/>
+          <w:color w:val="1D1C1D"/>
+        </w:rPr>
+        <w:t>I only think about the task then after doing it, I leave it.</w:t>
+      </w:r>
+    </w:p>
+    <w:p>
+      <w:pPr>
+        <w:shd w:val="clear" w:color="auto" w:fill="FFFFFF"/>
+        <w:tabs>
+          <w:tab w:val="left" w:pos="916"/>
+          <w:tab w:val="left" w:pos="1832"/>
+          <w:tab w:val="left" w:pos="2748"/>
+          <w:tab w:val="left" w:pos="3664"/>
+          <w:tab w:val="left" w:pos="4580"/>
+          <w:tab w:val="left" w:pos="5496"/>
+          <w:tab w:val="left" w:pos="6412"/>
+          <w:tab w:val="left" w:pos="7328"/>
+          <w:tab w:val="left" w:pos="8244"/>
+          <w:tab w:val="left" w:pos="9160"/>
+          <w:tab w:val="left" w:pos="10076"/>
+          <w:tab w:val="left" w:pos="10992"/>
+          <w:tab w:val="left" w:pos="11908"/>
+          <w:tab w:val="left" w:pos="12824"/>
+          <w:tab w:val="left" w:pos="13740"/>
+          <w:tab w:val="left" w:pos="14656"/>
+        </w:tabs>
+        <w:spacing w:before="60" w:after="60" w:line="240" w:lineRule="auto"/>
+        <w:rPr>
+          <w:rFonts w:ascii="Consolas" w:eastAsia="Times New Roman" w:hAnsi="Consolas" w:cs="Courier New"/>
+          <w:b/>
           <w:color w:val="1D1C1D"/>
         </w:rPr>
       </w:pPr>
@@ -2624,9 +3495,10 @@
       <w:r>
         <w:rPr>
           <w:rFonts w:ascii="Consolas" w:eastAsia="Times New Roman" w:hAnsi="Consolas" w:cs="Courier New"/>
-          <w:color w:val="1D1C1D"/>
-        </w:rPr>
-        <w:t>Context is critical.</w:t>
+          <w:b/>
+          <w:color w:val="1D1C1D"/>
+        </w:rPr>
+        <w:t>Applying the rule can help you organize and locate the document without having a hard time.</w:t>
       </w:r>
     </w:p>
     <w:p>
@@ -2670,7 +3542,14 @@
           <w:rFonts w:ascii="Consolas" w:eastAsia="Times New Roman" w:hAnsi="Consolas" w:cs="Courier New"/>
           <w:color w:val="1D1C1D"/>
         </w:rPr>
-        <w:t>If you do not think about its context and understand it, it may lead to some errors.</w:t>
+        <w:t>The rule should</w:t>
+      </w:r>
+      <w:r>
+        <w:rPr>
+          <w:rFonts w:ascii="Consolas" w:eastAsia="Times New Roman" w:hAnsi="Consolas" w:cs="Courier New"/>
+          <w:color w:val="1D1C1D"/>
+        </w:rPr>
+        <w:t xml:space="preserve"> always be applied in all ways to make jobs easier.</w:t>
       </w:r>
     </w:p>
     <w:p>
@@ -2747,9 +3626,10 @@
       <w:r>
         <w:rPr>
           <w:rFonts w:ascii="Consolas" w:eastAsia="Times New Roman" w:hAnsi="Consolas" w:cs="Courier New"/>
-          <w:color w:val="1D1C1D"/>
-        </w:rPr>
-        <w:t>I do not have any idea about considering the context first before using the shared code.</w:t>
+          <w:b/>
+          <w:color w:val="1D1C1D"/>
+        </w:rPr>
+        <w:t>I am too dependent on the other to clean my mess.</w:t>
       </w:r>
     </w:p>
     <w:p>
@@ -2777,36 +3657,24 @@
         <w:jc w:val="both"/>
         <w:rPr>
           <w:rFonts w:ascii="Consolas" w:eastAsia="Times New Roman" w:hAnsi="Consolas" w:cs="Courier New"/>
-          <w:color w:val="1D1C1D"/>
-        </w:rPr>
-      </w:pPr>
-      <w:r>
-        <w:rPr>
-          <w:rFonts w:ascii="Consolas" w:eastAsia="Times New Roman" w:hAnsi="Consolas" w:cs="Courier New"/>
-          <w:color w:val="1D1C1D"/>
-        </w:rPr>
-        <w:t xml:space="preserve">   After </w:t>
-      </w:r>
-      <w:r>
-        <w:rPr>
-          <w:rFonts w:ascii="Consolas" w:eastAsia="Times New Roman" w:hAnsi="Consolas" w:cs="Courier New"/>
-          <w:color w:val="1D1C1D"/>
-        </w:rPr>
-        <w:t>–</w:t>
-      </w:r>
-      <w:r>
-        <w:rPr>
-          <w:rFonts w:ascii="Consolas" w:eastAsia="Times New Roman" w:hAnsi="Consolas" w:cs="Courier New"/>
-          <w:color w:val="1D1C1D"/>
-        </w:rPr>
-        <w:t xml:space="preserve"> </w:t>
-      </w:r>
-      <w:r>
-        <w:rPr>
-          <w:rFonts w:ascii="Consolas" w:eastAsia="Times New Roman" w:hAnsi="Consolas" w:cs="Courier New"/>
-          <w:color w:val="1D1C1D"/>
-        </w:rPr>
-        <w:t>Some of the shared code were not dependent.</w:t>
+          <w:b/>
+          <w:color w:val="1D1C1D"/>
+        </w:rPr>
+      </w:pPr>
+      <w:r>
+        <w:rPr>
+          <w:rFonts w:ascii="Consolas" w:eastAsia="Times New Roman" w:hAnsi="Consolas" w:cs="Courier New"/>
+          <w:color w:val="1D1C1D"/>
+        </w:rPr>
+        <w:t xml:space="preserve">   After - </w:t>
+      </w:r>
+      <w:r>
+        <w:rPr>
+          <w:rFonts w:ascii="Consolas" w:eastAsia="Times New Roman" w:hAnsi="Consolas" w:cs="Courier New"/>
+          <w:b/>
+          <w:color w:val="1D1C1D"/>
+        </w:rPr>
+        <w:t>Teams help each other, and clean up after each other.</w:t>
       </w:r>
     </w:p>
     <w:p>
@@ -2830,14 +3698,7 @@
           <w:rFonts w:ascii="Consolas" w:eastAsia="Times New Roman" w:hAnsi="Consolas" w:cs="Courier New"/>
           <w:color w:val="1D1C1D"/>
         </w:rPr>
-        <w:t>If the code were not dependent to each other or it does not align to its functionality it may produce errors</w:t>
-      </w:r>
-      <w:r>
-        <w:rPr>
-          <w:rFonts w:ascii="Consolas" w:eastAsia="Times New Roman" w:hAnsi="Consolas" w:cs="Courier New"/>
-          <w:color w:val="1D1C1D"/>
-        </w:rPr>
-        <w:t>.</w:t>
+        <w:t>If collaboration is present in the project, and the rule is applied it will produce better outcomes.</w:t>
       </w:r>
     </w:p>
     <w:p>
@@ -2852,280 +3713,6 @@
     </w:p>
     <w:p>
       <w:pPr>
-        <w:shd w:val="clear" w:color="auto" w:fill="FFFFFF"/>
-        <w:tabs>
-          <w:tab w:val="left" w:pos="916"/>
-          <w:tab w:val="left" w:pos="1832"/>
-          <w:tab w:val="left" w:pos="2748"/>
-          <w:tab w:val="left" w:pos="3664"/>
-          <w:tab w:val="left" w:pos="4580"/>
-          <w:tab w:val="left" w:pos="5496"/>
-          <w:tab w:val="left" w:pos="6412"/>
-          <w:tab w:val="left" w:pos="7328"/>
-          <w:tab w:val="left" w:pos="8244"/>
-          <w:tab w:val="left" w:pos="9160"/>
-          <w:tab w:val="left" w:pos="10076"/>
-          <w:tab w:val="left" w:pos="10992"/>
-          <w:tab w:val="left" w:pos="11908"/>
-          <w:tab w:val="left" w:pos="12824"/>
-          <w:tab w:val="left" w:pos="13740"/>
-          <w:tab w:val="left" w:pos="14656"/>
-        </w:tabs>
-        <w:spacing w:before="60" w:after="60" w:line="240" w:lineRule="auto"/>
-        <w:rPr>
-          <w:rFonts w:ascii="Arial" w:eastAsia="Times New Roman" w:hAnsi="Arial" w:cs="Arial"/>
-          <w:b/>
-          <w:color w:val="1D1C1D"/>
-          <w:sz w:val="24"/>
-          <w:szCs w:val="24"/>
-        </w:rPr>
-      </w:pPr>
-      <w:r>
-        <w:rPr>
-          <w:rFonts w:ascii="Arial" w:eastAsia="Times New Roman" w:hAnsi="Arial" w:cs="Arial"/>
-          <w:b/>
-          <w:color w:val="1D1C1D"/>
-          <w:sz w:val="24"/>
-          <w:szCs w:val="24"/>
-        </w:rPr>
-        <w:t xml:space="preserve">Chapter </w:t>
-      </w:r>
-      <w:r>
-        <w:rPr>
-          <w:rFonts w:ascii="Arial" w:eastAsia="Times New Roman" w:hAnsi="Arial" w:cs="Arial"/>
-          <w:b/>
-          <w:color w:val="1D1C1D"/>
-          <w:sz w:val="24"/>
-          <w:szCs w:val="24"/>
-        </w:rPr>
-        <w:t>8</w:t>
-      </w:r>
-      <w:r>
-        <w:rPr>
-          <w:rFonts w:ascii="Arial" w:eastAsia="Times New Roman" w:hAnsi="Arial" w:cs="Arial"/>
-          <w:b/>
-          <w:color w:val="1D1C1D"/>
-          <w:sz w:val="24"/>
-          <w:szCs w:val="24"/>
-        </w:rPr>
-        <w:t xml:space="preserve">: </w:t>
-      </w:r>
-      <w:r>
-        <w:rPr>
-          <w:rFonts w:ascii="Arial" w:eastAsia="Times New Roman" w:hAnsi="Arial" w:cs="Arial"/>
-          <w:b/>
-          <w:color w:val="1D1C1D"/>
-          <w:sz w:val="24"/>
-          <w:szCs w:val="24"/>
-        </w:rPr>
-        <w:t>The Boy Scout Rule</w:t>
-      </w:r>
-      <w:r>
-        <w:rPr>
-          <w:rFonts w:ascii="Arial" w:eastAsia="Times New Roman" w:hAnsi="Arial" w:cs="Arial"/>
-          <w:b/>
-          <w:color w:val="1D1C1D"/>
-          <w:sz w:val="24"/>
-          <w:szCs w:val="24"/>
-        </w:rPr>
-        <w:t xml:space="preserve"> </w:t>
-      </w:r>
-    </w:p>
-    <w:p>
-      <w:pPr>
-        <w:shd w:val="clear" w:color="auto" w:fill="FFFFFF"/>
-        <w:tabs>
-          <w:tab w:val="left" w:pos="916"/>
-          <w:tab w:val="left" w:pos="1832"/>
-          <w:tab w:val="left" w:pos="2748"/>
-          <w:tab w:val="left" w:pos="3664"/>
-          <w:tab w:val="left" w:pos="4580"/>
-          <w:tab w:val="left" w:pos="5496"/>
-          <w:tab w:val="left" w:pos="6412"/>
-          <w:tab w:val="left" w:pos="7328"/>
-          <w:tab w:val="left" w:pos="8244"/>
-          <w:tab w:val="left" w:pos="9160"/>
-          <w:tab w:val="left" w:pos="10076"/>
-          <w:tab w:val="left" w:pos="10992"/>
-          <w:tab w:val="left" w:pos="11908"/>
-          <w:tab w:val="left" w:pos="12824"/>
-          <w:tab w:val="left" w:pos="13740"/>
-          <w:tab w:val="left" w:pos="14656"/>
-        </w:tabs>
-        <w:spacing w:before="60" w:after="60" w:line="240" w:lineRule="auto"/>
-        <w:rPr>
-          <w:rFonts w:ascii="Consolas" w:eastAsia="Times New Roman" w:hAnsi="Consolas" w:cs="Courier New"/>
-          <w:b/>
-          <w:color w:val="1D1C1D"/>
-          <w:sz w:val="18"/>
-          <w:szCs w:val="18"/>
-        </w:rPr>
-      </w:pPr>
-    </w:p>
-    <w:p>
-      <w:pPr>
-        <w:shd w:val="clear" w:color="auto" w:fill="F8F8F8"/>
-        <w:spacing w:after="0" w:line="240" w:lineRule="auto"/>
-        <w:rPr>
-          <w:rFonts w:ascii="Arial" w:eastAsia="Times New Roman" w:hAnsi="Arial" w:cs="Arial"/>
-          <w:b/>
-          <w:bCs/>
-          <w:color w:val="1D1C1D"/>
-          <w:sz w:val="23"/>
-          <w:szCs w:val="23"/>
-        </w:rPr>
-      </w:pPr>
-      <w:r>
-        <w:rPr>
-          <w:rFonts w:ascii="Arial" w:eastAsia="Times New Roman" w:hAnsi="Arial" w:cs="Arial"/>
-          <w:b/>
-          <w:bCs/>
-          <w:color w:val="1D1C1D"/>
-          <w:sz w:val="23"/>
-          <w:szCs w:val="23"/>
-        </w:rPr>
-        <w:t xml:space="preserve"> What are Three Things I learned today</w:t>
-      </w:r>
-    </w:p>
-    <w:p>
-      <w:pPr>
-        <w:shd w:val="clear" w:color="auto" w:fill="F8F8F8"/>
-        <w:spacing w:after="0" w:line="240" w:lineRule="auto"/>
-        <w:rPr>
-          <w:rFonts w:ascii="Arial" w:eastAsia="Times New Roman" w:hAnsi="Arial" w:cs="Arial"/>
-          <w:color w:val="1D1C1D"/>
-          <w:sz w:val="23"/>
-          <w:szCs w:val="23"/>
-        </w:rPr>
-      </w:pPr>
-    </w:p>
-    <w:p>
-      <w:pPr>
-        <w:shd w:val="clear" w:color="auto" w:fill="FFFFFF"/>
-        <w:tabs>
-          <w:tab w:val="left" w:pos="916"/>
-          <w:tab w:val="left" w:pos="1832"/>
-          <w:tab w:val="left" w:pos="2748"/>
-          <w:tab w:val="left" w:pos="3664"/>
-          <w:tab w:val="left" w:pos="4580"/>
-          <w:tab w:val="left" w:pos="5496"/>
-          <w:tab w:val="left" w:pos="6412"/>
-          <w:tab w:val="left" w:pos="7328"/>
-          <w:tab w:val="left" w:pos="8244"/>
-          <w:tab w:val="left" w:pos="9160"/>
-          <w:tab w:val="left" w:pos="10076"/>
-          <w:tab w:val="left" w:pos="10992"/>
-          <w:tab w:val="left" w:pos="11908"/>
-          <w:tab w:val="left" w:pos="12824"/>
-          <w:tab w:val="left" w:pos="13740"/>
-          <w:tab w:val="left" w:pos="14656"/>
-        </w:tabs>
-        <w:spacing w:before="60" w:after="60" w:line="240" w:lineRule="auto"/>
-        <w:rPr>
-          <w:rFonts w:ascii="Consolas" w:eastAsia="Times New Roman" w:hAnsi="Consolas" w:cs="Courier New"/>
-          <w:color w:val="1D1C1D"/>
-        </w:rPr>
-      </w:pPr>
-      <w:r>
-        <w:rPr>
-          <w:rFonts w:ascii="Consolas" w:eastAsia="Times New Roman" w:hAnsi="Consolas" w:cs="Courier New"/>
-          <w:color w:val="1D1C1D"/>
-        </w:rPr>
-        <w:t>1. Before –</w:t>
-      </w:r>
-      <w:r>
-        <w:rPr>
-          <w:rFonts w:ascii="Consolas" w:eastAsia="Times New Roman" w:hAnsi="Consolas" w:cs="Courier New"/>
-          <w:color w:val="1D1C1D"/>
-        </w:rPr>
-        <w:t xml:space="preserve"> I </w:t>
-      </w:r>
-      <w:r>
-        <w:rPr>
-          <w:rFonts w:ascii="Consolas" w:eastAsia="Times New Roman" w:hAnsi="Consolas" w:cs="Courier New"/>
-          <w:color w:val="1D1C1D"/>
-        </w:rPr>
-        <w:t>never thought about the boy scout rule.</w:t>
-      </w:r>
-    </w:p>
-    <w:p>
-      <w:pPr>
-        <w:shd w:val="clear" w:color="auto" w:fill="FFFFFF"/>
-        <w:tabs>
-          <w:tab w:val="left" w:pos="916"/>
-          <w:tab w:val="left" w:pos="1832"/>
-          <w:tab w:val="left" w:pos="2748"/>
-          <w:tab w:val="left" w:pos="3664"/>
-          <w:tab w:val="left" w:pos="4580"/>
-          <w:tab w:val="left" w:pos="5496"/>
-          <w:tab w:val="left" w:pos="6412"/>
-          <w:tab w:val="left" w:pos="7328"/>
-          <w:tab w:val="left" w:pos="8244"/>
-          <w:tab w:val="left" w:pos="9160"/>
-          <w:tab w:val="left" w:pos="10076"/>
-          <w:tab w:val="left" w:pos="10992"/>
-          <w:tab w:val="left" w:pos="11908"/>
-          <w:tab w:val="left" w:pos="12824"/>
-          <w:tab w:val="left" w:pos="13740"/>
-          <w:tab w:val="left" w:pos="14656"/>
-        </w:tabs>
-        <w:spacing w:before="60" w:after="60" w:line="240" w:lineRule="auto"/>
-        <w:rPr>
-          <w:rFonts w:ascii="Consolas" w:eastAsia="Times New Roman" w:hAnsi="Consolas" w:cs="Courier New"/>
-          <w:color w:val="1D1C1D"/>
-        </w:rPr>
-      </w:pPr>
-      <w:r>
-        <w:rPr>
-          <w:rFonts w:ascii="Consolas" w:eastAsia="Times New Roman" w:hAnsi="Consolas" w:cs="Courier New"/>
-          <w:color w:val="1D1C1D"/>
-        </w:rPr>
-        <w:t xml:space="preserve">   After </w:t>
-      </w:r>
-      <w:r>
-        <w:rPr>
-          <w:rFonts w:ascii="Consolas" w:eastAsia="Times New Roman" w:hAnsi="Consolas" w:cs="Courier New"/>
-          <w:color w:val="1D1C1D"/>
-        </w:rPr>
-        <w:t>–</w:t>
-      </w:r>
-      <w:r>
-        <w:rPr>
-          <w:rFonts w:ascii="Consolas" w:eastAsia="Times New Roman" w:hAnsi="Consolas" w:cs="Courier New"/>
-          <w:color w:val="1D1C1D"/>
-        </w:rPr>
-        <w:t xml:space="preserve"> </w:t>
-      </w:r>
-      <w:r>
-        <w:rPr>
-          <w:rFonts w:ascii="Consolas" w:eastAsia="Times New Roman" w:hAnsi="Consolas" w:cs="Courier New"/>
-          <w:color w:val="1D1C1D"/>
-        </w:rPr>
-        <w:t>Boy scout rule must be followed every time.</w:t>
-      </w:r>
-    </w:p>
-    <w:p>
-      <w:pPr>
-        <w:shd w:val="clear" w:color="auto" w:fill="FFFFFF"/>
-        <w:tabs>
-          <w:tab w:val="left" w:pos="916"/>
-          <w:tab w:val="left" w:pos="1832"/>
-          <w:tab w:val="left" w:pos="2748"/>
-          <w:tab w:val="left" w:pos="3664"/>
-          <w:tab w:val="left" w:pos="4580"/>
-          <w:tab w:val="left" w:pos="5496"/>
-          <w:tab w:val="left" w:pos="6412"/>
-          <w:tab w:val="left" w:pos="7328"/>
-          <w:tab w:val="left" w:pos="8244"/>
-          <w:tab w:val="left" w:pos="9160"/>
-          <w:tab w:val="left" w:pos="10076"/>
-          <w:tab w:val="left" w:pos="10992"/>
-          <w:tab w:val="left" w:pos="11908"/>
-          <w:tab w:val="left" w:pos="12824"/>
-          <w:tab w:val="left" w:pos="13740"/>
-          <w:tab w:val="left" w:pos="14656"/>
-        </w:tabs>
-        <w:spacing w:before="60" w:after="60" w:line="240" w:lineRule="auto"/>
         <w:ind w:left="1440"/>
         <w:jc w:val="both"/>
         <w:rPr>
@@ -3133,57 +3720,9 @@
           <w:color w:val="1D1C1D"/>
         </w:rPr>
       </w:pPr>
-      <w:r>
-        <w:rPr>
-          <w:rFonts w:ascii="Consolas" w:eastAsia="Times New Roman" w:hAnsi="Consolas" w:cs="Courier New"/>
-          <w:color w:val="1D1C1D"/>
-        </w:rPr>
-        <w:t>-</w:t>
-      </w:r>
-      <w:r>
-        <w:rPr>
-          <w:rFonts w:ascii="Consolas" w:eastAsia="Times New Roman" w:hAnsi="Consolas" w:cs="Courier New"/>
-          <w:color w:val="1D1C1D"/>
-        </w:rPr>
-        <w:t xml:space="preserve"> </w:t>
-      </w:r>
-      <w:r>
-        <w:rPr>
-          <w:rFonts w:ascii="Consolas" w:eastAsia="Times New Roman" w:hAnsi="Consolas" w:cs="Courier New"/>
-          <w:color w:val="1D1C1D"/>
-        </w:rPr>
-        <w:t xml:space="preserve"> As programmers it is </w:t>
-      </w:r>
-      <w:r>
-        <w:rPr>
-          <w:rFonts w:ascii="Consolas" w:eastAsia="Times New Roman" w:hAnsi="Consolas" w:cs="Courier New"/>
-          <w:color w:val="1D1C1D"/>
-        </w:rPr>
-        <w:t>also our job to clean the mess regardless of who made the mess.</w:t>
-      </w:r>
-    </w:p>
-    <w:p>
-      <w:pPr>
-        <w:shd w:val="clear" w:color="auto" w:fill="FFFFFF"/>
-        <w:tabs>
-          <w:tab w:val="left" w:pos="916"/>
-          <w:tab w:val="left" w:pos="1832"/>
-          <w:tab w:val="left" w:pos="2748"/>
-          <w:tab w:val="left" w:pos="3664"/>
-          <w:tab w:val="left" w:pos="4580"/>
-          <w:tab w:val="left" w:pos="5496"/>
-          <w:tab w:val="left" w:pos="6412"/>
-          <w:tab w:val="left" w:pos="7328"/>
-          <w:tab w:val="left" w:pos="8244"/>
-          <w:tab w:val="left" w:pos="9160"/>
-          <w:tab w:val="left" w:pos="10076"/>
-          <w:tab w:val="left" w:pos="10992"/>
-          <w:tab w:val="left" w:pos="11908"/>
-          <w:tab w:val="left" w:pos="12824"/>
-          <w:tab w:val="left" w:pos="13740"/>
-          <w:tab w:val="left" w:pos="14656"/>
-        </w:tabs>
-        <w:spacing w:before="60" w:after="60" w:line="240" w:lineRule="auto"/>
+    </w:p>
+    <w:p>
+      <w:pPr>
         <w:ind w:left="1440"/>
         <w:jc w:val="both"/>
         <w:rPr>
@@ -3191,340 +3730,6 @@
           <w:color w:val="1D1C1D"/>
         </w:rPr>
       </w:pPr>
-    </w:p>
-    <w:p>
-      <w:pPr>
-        <w:shd w:val="clear" w:color="auto" w:fill="FFFFFF"/>
-        <w:tabs>
-          <w:tab w:val="left" w:pos="916"/>
-          <w:tab w:val="left" w:pos="1832"/>
-          <w:tab w:val="left" w:pos="2748"/>
-          <w:tab w:val="left" w:pos="3664"/>
-          <w:tab w:val="left" w:pos="4580"/>
-          <w:tab w:val="left" w:pos="5496"/>
-          <w:tab w:val="left" w:pos="6412"/>
-          <w:tab w:val="left" w:pos="7328"/>
-          <w:tab w:val="left" w:pos="8244"/>
-          <w:tab w:val="left" w:pos="9160"/>
-          <w:tab w:val="left" w:pos="10076"/>
-          <w:tab w:val="left" w:pos="10992"/>
-          <w:tab w:val="left" w:pos="11908"/>
-          <w:tab w:val="left" w:pos="12824"/>
-          <w:tab w:val="left" w:pos="13740"/>
-          <w:tab w:val="left" w:pos="14656"/>
-        </w:tabs>
-        <w:spacing w:before="60" w:after="60" w:line="240" w:lineRule="auto"/>
-        <w:rPr>
-          <w:rFonts w:ascii="Consolas" w:eastAsia="Times New Roman" w:hAnsi="Consolas" w:cs="Courier New"/>
-          <w:color w:val="1D1C1D"/>
-        </w:rPr>
-      </w:pPr>
-      <w:r>
-        <w:rPr>
-          <w:rFonts w:ascii="Consolas" w:eastAsia="Times New Roman" w:hAnsi="Consolas" w:cs="Courier New"/>
-          <w:color w:val="1D1C1D"/>
-        </w:rPr>
-        <w:t>2</w:t>
-      </w:r>
-      <w:r>
-        <w:rPr>
-          <w:rFonts w:ascii="Consolas" w:eastAsia="Times New Roman" w:hAnsi="Consolas" w:cs="Courier New"/>
-          <w:color w:val="1D1C1D"/>
-        </w:rPr>
-        <w:t xml:space="preserve">. Before – </w:t>
-      </w:r>
-      <w:r>
-        <w:rPr>
-          <w:rFonts w:ascii="Consolas" w:eastAsia="Times New Roman" w:hAnsi="Consolas" w:cs="Courier New"/>
-          <w:color w:val="1D1C1D"/>
-        </w:rPr>
-        <w:t>I only think about the task then after doing it, I leave it.</w:t>
-      </w:r>
-    </w:p>
-    <w:p>
-      <w:pPr>
-        <w:shd w:val="clear" w:color="auto" w:fill="FFFFFF"/>
-        <w:tabs>
-          <w:tab w:val="left" w:pos="916"/>
-          <w:tab w:val="left" w:pos="1832"/>
-          <w:tab w:val="left" w:pos="2748"/>
-          <w:tab w:val="left" w:pos="3664"/>
-          <w:tab w:val="left" w:pos="4580"/>
-          <w:tab w:val="left" w:pos="5496"/>
-          <w:tab w:val="left" w:pos="6412"/>
-          <w:tab w:val="left" w:pos="7328"/>
-          <w:tab w:val="left" w:pos="8244"/>
-          <w:tab w:val="left" w:pos="9160"/>
-          <w:tab w:val="left" w:pos="10076"/>
-          <w:tab w:val="left" w:pos="10992"/>
-          <w:tab w:val="left" w:pos="11908"/>
-          <w:tab w:val="left" w:pos="12824"/>
-          <w:tab w:val="left" w:pos="13740"/>
-          <w:tab w:val="left" w:pos="14656"/>
-        </w:tabs>
-        <w:spacing w:before="60" w:after="60" w:line="240" w:lineRule="auto"/>
-        <w:rPr>
-          <w:rFonts w:ascii="Consolas" w:eastAsia="Times New Roman" w:hAnsi="Consolas" w:cs="Courier New"/>
-          <w:color w:val="1D1C1D"/>
-        </w:rPr>
-      </w:pPr>
-      <w:r>
-        <w:rPr>
-          <w:rFonts w:ascii="Consolas" w:eastAsia="Times New Roman" w:hAnsi="Consolas" w:cs="Courier New"/>
-          <w:color w:val="1D1C1D"/>
-        </w:rPr>
-        <w:t xml:space="preserve">   After </w:t>
-      </w:r>
-      <w:r>
-        <w:rPr>
-          <w:rFonts w:ascii="Consolas" w:eastAsia="Times New Roman" w:hAnsi="Consolas" w:cs="Courier New"/>
-          <w:color w:val="1D1C1D"/>
-        </w:rPr>
-        <w:t>–</w:t>
-      </w:r>
-      <w:r>
-        <w:rPr>
-          <w:rFonts w:ascii="Consolas" w:eastAsia="Times New Roman" w:hAnsi="Consolas" w:cs="Courier New"/>
-          <w:color w:val="1D1C1D"/>
-        </w:rPr>
-        <w:t xml:space="preserve"> </w:t>
-      </w:r>
-      <w:r>
-        <w:rPr>
-          <w:rFonts w:ascii="Consolas" w:eastAsia="Times New Roman" w:hAnsi="Consolas" w:cs="Courier New"/>
-          <w:color w:val="1D1C1D"/>
-        </w:rPr>
-        <w:t>Applying the rule can help you organize and locate the document without having a hard time.</w:t>
-      </w:r>
-    </w:p>
-    <w:p>
-      <w:pPr>
-        <w:shd w:val="clear" w:color="auto" w:fill="FFFFFF"/>
-        <w:tabs>
-          <w:tab w:val="left" w:pos="916"/>
-          <w:tab w:val="left" w:pos="1832"/>
-          <w:tab w:val="left" w:pos="2748"/>
-          <w:tab w:val="left" w:pos="3664"/>
-          <w:tab w:val="left" w:pos="4580"/>
-          <w:tab w:val="left" w:pos="5496"/>
-          <w:tab w:val="left" w:pos="6412"/>
-          <w:tab w:val="left" w:pos="7328"/>
-          <w:tab w:val="left" w:pos="8244"/>
-          <w:tab w:val="left" w:pos="9160"/>
-          <w:tab w:val="left" w:pos="10076"/>
-          <w:tab w:val="left" w:pos="10992"/>
-          <w:tab w:val="left" w:pos="11908"/>
-          <w:tab w:val="left" w:pos="12824"/>
-          <w:tab w:val="left" w:pos="13740"/>
-          <w:tab w:val="left" w:pos="14656"/>
-        </w:tabs>
-        <w:spacing w:before="60" w:after="60" w:line="240" w:lineRule="auto"/>
-        <w:ind w:left="1440"/>
-        <w:jc w:val="both"/>
-        <w:rPr>
-          <w:rFonts w:ascii="Consolas" w:eastAsia="Times New Roman" w:hAnsi="Consolas" w:cs="Courier New"/>
-          <w:color w:val="1D1C1D"/>
-        </w:rPr>
-      </w:pPr>
-      <w:r>
-        <w:rPr>
-          <w:rFonts w:ascii="Consolas" w:eastAsia="Times New Roman" w:hAnsi="Consolas" w:cs="Courier New"/>
-          <w:color w:val="1D1C1D"/>
-        </w:rPr>
-        <w:t xml:space="preserve">- </w:t>
-      </w:r>
-      <w:r>
-        <w:rPr>
-          <w:rFonts w:ascii="Consolas" w:eastAsia="Times New Roman" w:hAnsi="Consolas" w:cs="Courier New"/>
-          <w:color w:val="1D1C1D"/>
-        </w:rPr>
-        <w:t>The rule should</w:t>
-      </w:r>
-      <w:r>
-        <w:rPr>
-          <w:rFonts w:ascii="Consolas" w:eastAsia="Times New Roman" w:hAnsi="Consolas" w:cs="Courier New"/>
-          <w:color w:val="1D1C1D"/>
-        </w:rPr>
-        <w:t xml:space="preserve"> always be applied in all ways to make jobs easier.</w:t>
-      </w:r>
-    </w:p>
-    <w:p>
-      <w:pPr>
-        <w:shd w:val="clear" w:color="auto" w:fill="FFFFFF"/>
-        <w:tabs>
-          <w:tab w:val="left" w:pos="916"/>
-          <w:tab w:val="left" w:pos="1832"/>
-          <w:tab w:val="left" w:pos="2748"/>
-          <w:tab w:val="left" w:pos="3664"/>
-          <w:tab w:val="left" w:pos="4580"/>
-          <w:tab w:val="left" w:pos="5496"/>
-          <w:tab w:val="left" w:pos="6412"/>
-          <w:tab w:val="left" w:pos="7328"/>
-          <w:tab w:val="left" w:pos="8244"/>
-          <w:tab w:val="left" w:pos="9160"/>
-          <w:tab w:val="left" w:pos="10076"/>
-          <w:tab w:val="left" w:pos="10992"/>
-          <w:tab w:val="left" w:pos="11908"/>
-          <w:tab w:val="left" w:pos="12824"/>
-          <w:tab w:val="left" w:pos="13740"/>
-          <w:tab w:val="left" w:pos="14656"/>
-        </w:tabs>
-        <w:spacing w:before="60" w:after="60" w:line="240" w:lineRule="auto"/>
-        <w:ind w:left="1440"/>
-        <w:jc w:val="both"/>
-        <w:rPr>
-          <w:rFonts w:ascii="Consolas" w:eastAsia="Times New Roman" w:hAnsi="Consolas" w:cs="Courier New"/>
-          <w:color w:val="1D1C1D"/>
-        </w:rPr>
-      </w:pPr>
-    </w:p>
-    <w:p>
-      <w:pPr>
-        <w:shd w:val="clear" w:color="auto" w:fill="FFFFFF"/>
-        <w:tabs>
-          <w:tab w:val="left" w:pos="916"/>
-          <w:tab w:val="left" w:pos="1832"/>
-          <w:tab w:val="left" w:pos="2748"/>
-          <w:tab w:val="left" w:pos="3664"/>
-          <w:tab w:val="left" w:pos="4580"/>
-          <w:tab w:val="left" w:pos="5496"/>
-          <w:tab w:val="left" w:pos="6412"/>
-          <w:tab w:val="left" w:pos="7328"/>
-          <w:tab w:val="left" w:pos="8244"/>
-          <w:tab w:val="left" w:pos="9160"/>
-          <w:tab w:val="left" w:pos="10076"/>
-          <w:tab w:val="left" w:pos="10992"/>
-          <w:tab w:val="left" w:pos="11908"/>
-          <w:tab w:val="left" w:pos="12824"/>
-          <w:tab w:val="left" w:pos="13740"/>
-          <w:tab w:val="left" w:pos="14656"/>
-        </w:tabs>
-        <w:spacing w:before="60" w:after="60" w:line="240" w:lineRule="auto"/>
-        <w:rPr>
-          <w:rFonts w:ascii="Consolas" w:eastAsia="Times New Roman" w:hAnsi="Consolas" w:cs="Courier New"/>
-          <w:color w:val="1D1C1D"/>
-        </w:rPr>
-      </w:pPr>
-      <w:r>
-        <w:rPr>
-          <w:rFonts w:ascii="Consolas" w:eastAsia="Times New Roman" w:hAnsi="Consolas" w:cs="Courier New"/>
-          <w:color w:val="1D1C1D"/>
-        </w:rPr>
-        <w:t>3</w:t>
-      </w:r>
-      <w:r>
-        <w:rPr>
-          <w:rFonts w:ascii="Consolas" w:eastAsia="Times New Roman" w:hAnsi="Consolas" w:cs="Courier New"/>
-          <w:color w:val="1D1C1D"/>
-        </w:rPr>
-        <w:t xml:space="preserve">. Before – </w:t>
-      </w:r>
-      <w:r>
-        <w:rPr>
-          <w:rFonts w:ascii="Consolas" w:eastAsia="Times New Roman" w:hAnsi="Consolas" w:cs="Courier New"/>
-          <w:color w:val="1D1C1D"/>
-        </w:rPr>
-        <w:t>I am too dependent on the other to clean my mess.</w:t>
-      </w:r>
-    </w:p>
-    <w:p>
-      <w:pPr>
-        <w:shd w:val="clear" w:color="auto" w:fill="FFFFFF"/>
-        <w:tabs>
-          <w:tab w:val="left" w:pos="916"/>
-          <w:tab w:val="left" w:pos="1832"/>
-          <w:tab w:val="left" w:pos="2748"/>
-          <w:tab w:val="left" w:pos="3664"/>
-          <w:tab w:val="left" w:pos="4580"/>
-          <w:tab w:val="left" w:pos="5496"/>
-          <w:tab w:val="left" w:pos="6412"/>
-          <w:tab w:val="left" w:pos="7328"/>
-          <w:tab w:val="left" w:pos="8244"/>
-          <w:tab w:val="left" w:pos="9160"/>
-          <w:tab w:val="left" w:pos="10076"/>
-          <w:tab w:val="left" w:pos="10992"/>
-          <w:tab w:val="left" w:pos="11908"/>
-          <w:tab w:val="left" w:pos="12824"/>
-          <w:tab w:val="left" w:pos="13740"/>
-          <w:tab w:val="left" w:pos="14656"/>
-        </w:tabs>
-        <w:spacing w:before="60" w:after="60" w:line="240" w:lineRule="auto"/>
-        <w:jc w:val="both"/>
-        <w:rPr>
-          <w:rFonts w:ascii="Consolas" w:eastAsia="Times New Roman" w:hAnsi="Consolas" w:cs="Courier New"/>
-          <w:color w:val="1D1C1D"/>
-        </w:rPr>
-      </w:pPr>
-      <w:r>
-        <w:rPr>
-          <w:rFonts w:ascii="Consolas" w:eastAsia="Times New Roman" w:hAnsi="Consolas" w:cs="Courier New"/>
-          <w:color w:val="1D1C1D"/>
-        </w:rPr>
-        <w:t xml:space="preserve">   After - </w:t>
-      </w:r>
-      <w:r>
-        <w:rPr>
-          <w:rFonts w:ascii="Consolas" w:eastAsia="Times New Roman" w:hAnsi="Consolas" w:cs="Courier New"/>
-          <w:color w:val="1D1C1D"/>
-        </w:rPr>
-        <w:t>Teams help each other, and clean up after each other.</w:t>
-      </w:r>
-    </w:p>
-    <w:p>
-      <w:pPr>
-        <w:ind w:left="1440"/>
-        <w:jc w:val="both"/>
-        <w:rPr>
-          <w:rFonts w:ascii="Consolas" w:eastAsia="Times New Roman" w:hAnsi="Consolas" w:cs="Courier New"/>
-          <w:color w:val="1D1C1D"/>
-        </w:rPr>
-      </w:pPr>
-      <w:r>
-        <w:rPr>
-          <w:rFonts w:ascii="Consolas" w:eastAsia="Times New Roman" w:hAnsi="Consolas" w:cs="Courier New"/>
-          <w:color w:val="1D1C1D"/>
-        </w:rPr>
-        <w:t xml:space="preserve">- </w:t>
-      </w:r>
-      <w:r>
-        <w:rPr>
-          <w:rFonts w:ascii="Consolas" w:eastAsia="Times New Roman" w:hAnsi="Consolas" w:cs="Courier New"/>
-          <w:color w:val="1D1C1D"/>
-        </w:rPr>
-        <w:t>If collaboration is present in the project, and the rule is applied it will produce better outcomes.</w:t>
-      </w:r>
-    </w:p>
-    <w:p>
-      <w:pPr>
-        <w:ind w:left="1440"/>
-        <w:jc w:val="both"/>
-        <w:rPr>
-          <w:rFonts w:ascii="Consolas" w:eastAsia="Times New Roman" w:hAnsi="Consolas" w:cs="Courier New"/>
-          <w:color w:val="1D1C1D"/>
-        </w:rPr>
-      </w:pPr>
-    </w:p>
-    <w:p>
-      <w:pPr>
-        <w:ind w:left="1440"/>
-        <w:jc w:val="both"/>
-        <w:rPr>
-          <w:rFonts w:ascii="Consolas" w:eastAsia="Times New Roman" w:hAnsi="Consolas" w:cs="Courier New"/>
-          <w:color w:val="1D1C1D"/>
-        </w:rPr>
-      </w:pPr>
-    </w:p>
-    <w:p>
-      <w:pPr>
-        <w:ind w:left="1440"/>
-        <w:jc w:val="both"/>
-        <w:rPr>
-          <w:rFonts w:ascii="Consolas" w:eastAsia="Times New Roman" w:hAnsi="Consolas" w:cs="Courier New"/>
-          <w:color w:val="1D1C1D"/>
-        </w:rPr>
-      </w:pPr>
-      <w:bookmarkStart w:id="0" w:name="_GoBack"/>
-      <w:bookmarkEnd w:id="0"/>
     </w:p>
     <w:p>
       <w:pPr>

</xml_diff>